<commit_message>
Präsentation an DB angepasst, Ausarbeitung  Konzeption
</commit_message>
<xml_diff>
--- a/docs/Ausarbeitung_Webanwendungen.docx
+++ b/docs/Ausarbeitung_Webanwendungen.docx
@@ -121,15 +121,12 @@
       <w:r>
         <w:t xml:space="preserve"> </w:t>
       </w:r>
-      <w:proofErr w:type="spellStart"/>
-      <w:proofErr w:type="gramStart"/>
       <w:r>
         <w:rPr>
           <w:i/>
         </w:rPr>
         <w:t>Kahoot</w:t>
       </w:r>
-      <w:proofErr w:type="spellEnd"/>
       <w:r>
         <w:rPr>
           <w:i/>
@@ -137,65 +134,21 @@
         <w:t>!</w:t>
       </w:r>
       <w:r>
-        <w:t>.</w:t>
-      </w:r>
-      <w:proofErr w:type="gramEnd"/>
+        <w:t xml:space="preserve">. Kahoot! ist eine spielbasierte Lernplattform, welche von Lehrern, Schülern und Professoren verwendet wird. </w:t>
+      </w:r>
+    </w:p>
+    <w:p>
+      <w:r>
+        <w:t>Laut einer Studie von Lea®n Inc.</w:t>
+      </w:r>
+      <w:r>
+        <w:t xml:space="preserve"> aus dem Jahr 2017</w:t>
+      </w:r>
       <w:r>
         <w:t xml:space="preserve"> </w:t>
       </w:r>
-      <w:proofErr w:type="spellStart"/>
-      <w:r>
-        <w:t>Kahoot</w:t>
-      </w:r>
-      <w:proofErr w:type="spellEnd"/>
-      <w:r>
-        <w:t xml:space="preserve">! ist eine spielbasierte Lernplattform, welche von Lehrern, Schülern und Professoren verwendet wird. </w:t>
-      </w:r>
-    </w:p>
-    <w:p>
-      <w:r>
-        <w:t xml:space="preserve">Laut einer Studie von </w:t>
-      </w:r>
-      <w:proofErr w:type="spellStart"/>
-      <w:r>
-        <w:t>Lea®n</w:t>
-      </w:r>
-      <w:proofErr w:type="spellEnd"/>
-      <w:r>
-        <w:t xml:space="preserve"> Inc.</w:t>
-      </w:r>
-      <w:r>
-        <w:t xml:space="preserve"> aus dem Jahr 2017</w:t>
-      </w:r>
-      <w:r>
-        <w:t xml:space="preserve"> </w:t>
-      </w:r>
-      <w:r>
-        <w:t xml:space="preserve">ist </w:t>
-      </w:r>
-      <w:proofErr w:type="spellStart"/>
-      <w:r>
-        <w:t>Kahoot</w:t>
-      </w:r>
-      <w:proofErr w:type="spellEnd"/>
-      <w:r>
-        <w:t xml:space="preserve">! das 5. beliebteste digitale Werkzeug, welches zu Lernzwecken verwendet wird. Es führt die Kategorie „Bewertung“ vor </w:t>
-      </w:r>
-      <w:proofErr w:type="spellStart"/>
-      <w:r>
-        <w:t>Quizlet</w:t>
-      </w:r>
-      <w:proofErr w:type="spellEnd"/>
-      <w:r>
-        <w:t xml:space="preserve"> und </w:t>
-      </w:r>
-      <w:proofErr w:type="spellStart"/>
-      <w:r>
-        <w:t>SchoolCity</w:t>
-      </w:r>
-      <w:proofErr w:type="spellEnd"/>
-      <w:r>
-        <w:t xml:space="preserve"> an. [Quelle: </w:t>
+      <w:r>
+        <w:t xml:space="preserve">ist Kahoot! das 5. beliebteste digitale Werkzeug, welches zu Lernzwecken verwendet wird. Es führt die Kategorie „Bewertung“ vor Quizlet und SchoolCity an. [Quelle: </w:t>
       </w:r>
       <w:hyperlink r:id="rId6" w:history="1">
         <w:r>
@@ -260,220 +213,63 @@
       <w:r>
         <w:t xml:space="preserve">Die Anwendung wurde stark durch bereits vorhandene Anwendungen wie </w:t>
       </w:r>
-      <w:proofErr w:type="spellStart"/>
-      <w:r>
-        <w:t>Kahoot</w:t>
-      </w:r>
-      <w:proofErr w:type="spellEnd"/>
-      <w:r>
-        <w:t xml:space="preserve">! und Quizduell inspiriert. Aus diesem Grund wurde die Benutzeroberfläche für das Beantworten der Fragen, beziehungsweise dem Spielen, diesen etablierten Anwendungen nachempfunden. </w:t>
+      <w:r>
+        <w:t xml:space="preserve">Kahoot! und Quizduell inspiriert. Aus diesem Grund wurde die Benutzeroberfläche für das Beantworten der Fragen, beziehungsweise dem Spielen, diesen etablierten Anwendungen nachempfunden. </w:t>
+      </w:r>
+      <w:r>
+        <w:t xml:space="preserve">Die Anwendung soll möglichst einfach und intuitiv gestaltet sein. </w:t>
       </w:r>
     </w:p>
     <w:p/>
     <w:p>
-      <w:r>
-        <w:t>//Hier die Bilder der Mockups</w:t>
-      </w:r>
-      <w:r>
-        <w:t xml:space="preserve"> + Erklärung</w:t>
-      </w:r>
-    </w:p>
-    <w:p>
-      <w:bookmarkStart w:id="0" w:name="_GoBack"/>
-      <w:bookmarkEnd w:id="0"/>
-    </w:p>
-    <w:p>
-      <w:r>
-        <w:br w:type="page"/>
-      </w:r>
-    </w:p>
-    <w:p>
-      <w:pPr>
-        <w:pStyle w:val="berschrift1"/>
-      </w:pPr>
-      <w:r>
-        <w:lastRenderedPageBreak/>
-        <w:t>Implementierung</w:t>
+      <w:pPr>
+        <w:rPr>
+          <w:b/>
+          <w:u w:val="single"/>
+        </w:rPr>
+      </w:pPr>
+      <w:r>
+        <w:rPr>
+          <w:b/>
+          <w:u w:val="single"/>
+        </w:rPr>
+        <w:t>Startseite</w:t>
+      </w:r>
+    </w:p>
+    <w:p>
+      <w:r>
+        <w:t xml:space="preserve">Die Startseite soll alle eigenen Fragenkataloge sowie Fragenkataloge </w:t>
+      </w:r>
+      <w:r>
+        <w:t>zu denen man beiträgt</w:t>
+      </w:r>
+      <w:r>
+        <w:t xml:space="preserve"> anzeigen</w:t>
+      </w:r>
+      <w:r>
+        <w:t xml:space="preserve">. </w:t>
+      </w:r>
+      <w:r>
+        <w:t xml:space="preserve">Fragenkataloge sollen ausgewählt werden und gespielt werden können. </w:t>
+      </w:r>
+      <w:r>
+        <w:t>Die nachfolgende Abbildung zeigt einen ersten Konzeptentwurf der Startseite der Anwendung.</w:t>
       </w:r>
     </w:p>
     <w:p/>
     <w:p>
       <w:pPr>
-        <w:pStyle w:val="berschrift2"/>
-      </w:pPr>
-      <w:r>
-        <w:t>Struktur der Anwendung</w:t>
-      </w:r>
-    </w:p>
-    <w:p>
-      <w:r>
-        <w:t>Die Anwendung unterteilt sich grundsätzlich in 2 Bereiche:</w:t>
-      </w:r>
-    </w:p>
-    <w:p>
-      <w:r>
-        <w:t xml:space="preserve">Das Backend, welches aus einer Datenbank, einer </w:t>
-      </w:r>
-      <w:proofErr w:type="spellStart"/>
-      <w:r>
-        <w:t>Loopback</w:t>
-      </w:r>
-      <w:proofErr w:type="spellEnd"/>
-      <w:r>
-        <w:t xml:space="preserve"> API und einem Node.js-Server besteht.</w:t>
-      </w:r>
-    </w:p>
-    <w:p>
-      <w:r>
-        <w:t xml:space="preserve">Das Frontend, welches Vue.js nutzt um die einzelnen Seiten der Anwendung anzuzeigen und mittels </w:t>
-      </w:r>
-      <w:proofErr w:type="spellStart"/>
-      <w:r>
-        <w:t>Axios</w:t>
-      </w:r>
-      <w:proofErr w:type="spellEnd"/>
-      <w:r>
-        <w:t xml:space="preserve"> die </w:t>
-      </w:r>
-      <w:proofErr w:type="spellStart"/>
-      <w:r>
-        <w:t>Loopback</w:t>
-      </w:r>
-      <w:proofErr w:type="spellEnd"/>
-      <w:r>
-        <w:t xml:space="preserve"> API ansteuert. </w:t>
-      </w:r>
-    </w:p>
-    <w:p>
-      <w:r>
-        <w:t xml:space="preserve">Der zentrale Ordner der Webanwendung lautet </w:t>
-      </w:r>
-      <w:proofErr w:type="spellStart"/>
-      <w:r>
-        <w:rPr>
-          <w:b/>
-          <w:i/>
-        </w:rPr>
-        <w:t>htw</w:t>
-      </w:r>
-      <w:proofErr w:type="spellEnd"/>
-      <w:r>
-        <w:rPr>
-          <w:b/>
-          <w:i/>
-        </w:rPr>
-        <w:t>-quiz</w:t>
-      </w:r>
-      <w:r>
-        <w:t xml:space="preserve">. Die im weiteren Verlauf dieses Kapitels verwendeten Pfade sind relative Pfade und beziehen sich immer auf den zentralen Ordner. </w:t>
-      </w:r>
-    </w:p>
-    <w:p>
-      <w:r>
-        <w:t>Der zentrale Ordner der Webanwendung enthält 4 Unterordner. Die jeweiligen Ordner für das Backend (</w:t>
-      </w:r>
-      <w:proofErr w:type="spellStart"/>
-      <w:r>
-        <w:rPr>
-          <w:i/>
-        </w:rPr>
-        <w:t>api</w:t>
-      </w:r>
-      <w:proofErr w:type="spellEnd"/>
-      <w:r>
-        <w:t>) sowie das Frontend (</w:t>
-      </w:r>
-      <w:proofErr w:type="spellStart"/>
-      <w:r>
-        <w:rPr>
-          <w:i/>
-        </w:rPr>
-        <w:t>app</w:t>
-      </w:r>
-      <w:proofErr w:type="spellEnd"/>
-      <w:r>
-        <w:t xml:space="preserve">), welche im weiteren Verlauf des Kapitels näher erläutert werden. Zudem beinhaltet der zentrale Ordner die Unterordner </w:t>
-      </w:r>
-      <w:proofErr w:type="spellStart"/>
-      <w:r>
-        <w:rPr>
-          <w:i/>
-        </w:rPr>
-        <w:t>docs</w:t>
-      </w:r>
-      <w:proofErr w:type="spellEnd"/>
-      <w:r>
-        <w:t xml:space="preserve"> und </w:t>
-      </w:r>
-      <w:proofErr w:type="spellStart"/>
-      <w:r>
-        <w:rPr>
-          <w:i/>
-        </w:rPr>
-        <w:t>test</w:t>
-      </w:r>
-      <w:proofErr w:type="spellEnd"/>
-      <w:r>
-        <w:t>.</w:t>
-      </w:r>
-    </w:p>
-    <w:p>
-      <w:r>
-        <w:t xml:space="preserve">Der Ordner </w:t>
-      </w:r>
-      <w:proofErr w:type="spellStart"/>
-      <w:r>
-        <w:rPr>
-          <w:i/>
-        </w:rPr>
-        <w:t>docs</w:t>
-      </w:r>
-      <w:proofErr w:type="spellEnd"/>
-      <w:r>
-        <w:t xml:space="preserve"> enthält alle Dokumente, welche die Webanwendung, sowie dessen Planung, Erschaffung und Handhabung betreffen. </w:t>
-      </w:r>
-    </w:p>
-    <w:p>
-      <w:r>
-        <w:t xml:space="preserve">Im Ordner </w:t>
-      </w:r>
-      <w:proofErr w:type="spellStart"/>
-      <w:r>
-        <w:t>test</w:t>
-      </w:r>
-      <w:proofErr w:type="spellEnd"/>
-      <w:r>
-        <w:t xml:space="preserve"> befinden sich </w:t>
-      </w:r>
-      <w:r>
-        <w:t>Skripte um das Backend der Webanwendung automatisiert zu testen. Das Testen der Webanwendung wird in einem separaten Kapitel erläutert.</w:t>
-      </w:r>
-    </w:p>
-    <w:p/>
-    <w:p>
-      <w:pPr>
-        <w:pStyle w:val="berschrift2"/>
-      </w:pPr>
-      <w:r>
-        <w:t>Datenbank</w:t>
-      </w:r>
-    </w:p>
-    <w:p>
-      <w:r>
-        <w:t xml:space="preserve">Als Datenbank wurde eine MySQL-Datenbank verwendet. Folgende Abbildung zeigt das Datenbankmodell mit Tabellen und Relationen. </w:t>
-      </w:r>
-    </w:p>
-    <w:p/>
-    <w:p>
+        <w:ind w:left="2124" w:firstLine="708"/>
+      </w:pPr>
       <w:r>
         <w:rPr>
           <w:noProof/>
         </w:rPr>
         <w:drawing>
           <wp:inline distT="0" distB="0" distL="0" distR="0">
-            <wp:extent cx="5760720" cy="3133090"/>
+            <wp:extent cx="2162175" cy="3600511"/>
             <wp:effectExtent l="0" t="0" r="0" b="0"/>
-            <wp:docPr id="1" name="Grafik 1"/>
+            <wp:docPr id="4" name="Grafik 4"/>
             <wp:cNvGraphicFramePr>
               <a:graphicFrameLocks xmlns:a="http://schemas.openxmlformats.org/drawingml/2006/main" noChangeAspect="1"/>
             </wp:cNvGraphicFramePr>
@@ -481,7 +277,7 @@
               <a:graphicData uri="http://schemas.openxmlformats.org/drawingml/2006/picture">
                 <pic:pic xmlns:pic="http://schemas.openxmlformats.org/drawingml/2006/picture">
                   <pic:nvPicPr>
-                    <pic:cNvPr id="1" name="DB_Design.PNG"/>
+                    <pic:cNvPr id="4" name="Main_Page_new.PNG"/>
                     <pic:cNvPicPr/>
                   </pic:nvPicPr>
                   <pic:blipFill>
@@ -499,7 +295,7 @@
                   <pic:spPr>
                     <a:xfrm>
                       <a:off x="0" y="0"/>
-                      <a:ext cx="5760720" cy="3133090"/>
+                      <a:ext cx="2184869" cy="3638302"/>
                     </a:xfrm>
                     <a:prstGeom prst="rect">
                       <a:avLst/>
@@ -514,6 +310,410 @@
     </w:p>
     <w:p>
       <w:pPr>
+        <w:rPr>
+          <w:sz w:val="20"/>
+        </w:rPr>
+      </w:pPr>
+      <w:r>
+        <w:tab/>
+      </w:r>
+      <w:r>
+        <w:tab/>
+      </w:r>
+      <w:r>
+        <w:tab/>
+      </w:r>
+      <w:r>
+        <w:tab/>
+      </w:r>
+      <w:r>
+        <w:rPr>
+          <w:sz w:val="20"/>
+        </w:rPr>
+        <w:t>Abbildung: Mockup der Startseite</w:t>
+      </w:r>
+    </w:p>
+    <w:p>
+      <w:pPr>
+        <w:rPr>
+          <w:szCs w:val="22"/>
+        </w:rPr>
+      </w:pPr>
+      <w:r>
+        <w:rPr>
+          <w:szCs w:val="22"/>
+        </w:rPr>
+        <w:t>Die Auflistung enthält alle Fragenkataloge und</w:t>
+      </w:r>
+      <w:r>
+        <w:rPr>
+          <w:szCs w:val="22"/>
+        </w:rPr>
+        <w:t xml:space="preserve"> jeder Fragenkatalog kann über den Pfeilknopf gestartet werden. </w:t>
+      </w:r>
+    </w:p>
+    <w:p>
+      <w:pPr>
+        <w:rPr>
+          <w:szCs w:val="22"/>
+        </w:rPr>
+      </w:pPr>
+    </w:p>
+    <w:p>
+      <w:pPr>
+        <w:rPr>
+          <w:b/>
+          <w:szCs w:val="22"/>
+          <w:u w:val="single"/>
+        </w:rPr>
+      </w:pPr>
+      <w:r>
+        <w:rPr>
+          <w:b/>
+          <w:szCs w:val="22"/>
+          <w:u w:val="single"/>
+        </w:rPr>
+        <w:t>Fragenkataloge spielen</w:t>
+      </w:r>
+    </w:p>
+    <w:p>
+      <w:pPr>
+        <w:rPr>
+          <w:szCs w:val="22"/>
+        </w:rPr>
+      </w:pPr>
+      <w:r>
+        <w:rPr>
+          <w:szCs w:val="22"/>
+        </w:rPr>
+        <w:t xml:space="preserve">Die Webanwendung unterstützt Multiple-Choice-Fragen sowie Fragen, bei denen die Antwort vom Nutzer selbst eingegeben werden muss. Aus diesem Grund gibt es auch zwei verschiedene Ansichten für das Beantworten einer Frage. </w:t>
+      </w:r>
+    </w:p>
+    <w:p>
+      <w:pPr>
+        <w:rPr>
+          <w:szCs w:val="22"/>
+        </w:rPr>
+      </w:pPr>
+    </w:p>
+    <w:p>
+      <w:pPr>
+        <w:rPr>
+          <w:szCs w:val="22"/>
+        </w:rPr>
+      </w:pPr>
+    </w:p>
+    <w:p>
+      <w:pPr>
+        <w:rPr>
+          <w:szCs w:val="22"/>
+        </w:rPr>
+      </w:pPr>
+    </w:p>
+    <w:p>
+      <w:pPr>
+        <w:rPr>
+          <w:szCs w:val="22"/>
+        </w:rPr>
+      </w:pPr>
+    </w:p>
+    <w:p>
+      <w:pPr>
+        <w:ind w:left="708" w:firstLine="708"/>
+        <w:rPr>
+          <w:szCs w:val="22"/>
+        </w:rPr>
+      </w:pPr>
+      <w:r>
+        <w:rPr>
+          <w:noProof/>
+          <w:szCs w:val="22"/>
+        </w:rPr>
+        <w:drawing>
+          <wp:inline distT="0" distB="0" distL="0" distR="0">
+            <wp:extent cx="4267200" cy="2999552"/>
+            <wp:effectExtent l="0" t="0" r="0" b="0"/>
+            <wp:docPr id="6" name="Grafik 6"/>
+            <wp:cNvGraphicFramePr>
+              <a:graphicFrameLocks xmlns:a="http://schemas.openxmlformats.org/drawingml/2006/main" noChangeAspect="1"/>
+            </wp:cNvGraphicFramePr>
+            <a:graphic xmlns:a="http://schemas.openxmlformats.org/drawingml/2006/main">
+              <a:graphicData uri="http://schemas.openxmlformats.org/drawingml/2006/picture">
+                <pic:pic xmlns:pic="http://schemas.openxmlformats.org/drawingml/2006/picture">
+                  <pic:nvPicPr>
+                    <pic:cNvPr id="6" name="Question_Types_edited.png"/>
+                    <pic:cNvPicPr/>
+                  </pic:nvPicPr>
+                  <pic:blipFill>
+                    <a:blip r:embed="rId8">
+                      <a:extLst>
+                        <a:ext uri="{28A0092B-C50C-407E-A947-70E740481C1C}">
+                          <a14:useLocalDpi xmlns:a14="http://schemas.microsoft.com/office/drawing/2010/main" val="0"/>
+                        </a:ext>
+                      </a:extLst>
+                    </a:blip>
+                    <a:stretch>
+                      <a:fillRect/>
+                    </a:stretch>
+                  </pic:blipFill>
+                  <pic:spPr>
+                    <a:xfrm>
+                      <a:off x="0" y="0"/>
+                      <a:ext cx="4287536" cy="3013847"/>
+                    </a:xfrm>
+                    <a:prstGeom prst="rect">
+                      <a:avLst/>
+                    </a:prstGeom>
+                  </pic:spPr>
+                </pic:pic>
+              </a:graphicData>
+            </a:graphic>
+          </wp:inline>
+        </w:drawing>
+      </w:r>
+    </w:p>
+    <w:p>
+      <w:pPr>
+        <w:rPr>
+          <w:sz w:val="20"/>
+        </w:rPr>
+      </w:pPr>
+      <w:r>
+        <w:rPr>
+          <w:szCs w:val="22"/>
+        </w:rPr>
+        <w:tab/>
+      </w:r>
+      <w:r>
+        <w:rPr>
+          <w:szCs w:val="22"/>
+        </w:rPr>
+        <w:tab/>
+      </w:r>
+      <w:r>
+        <w:rPr>
+          <w:sz w:val="20"/>
+        </w:rPr>
+        <w:t>Abbildung: Mockups der Benutzeroberfläche zum Beantworten der Fragen</w:t>
+      </w:r>
+    </w:p>
+    <w:p>
+      <w:pPr>
+        <w:rPr>
+          <w:sz w:val="20"/>
+        </w:rPr>
+      </w:pPr>
+    </w:p>
+    <w:p>
+      <w:pPr>
+        <w:rPr>
+          <w:szCs w:val="22"/>
+        </w:rPr>
+      </w:pPr>
+      <w:r>
+        <w:rPr>
+          <w:szCs w:val="22"/>
+        </w:rPr>
+        <w:t xml:space="preserve">Beim Beantworten der Multiple-Choice-Fragen müssen die verschiedenen Antwortmöglichkeiten gut sichtbar angezeigt werden und beispielsweise durch einen Button auswählbar sein. Beim </w:t>
+      </w:r>
+      <w:r>
+        <w:rPr>
+          <w:szCs w:val="22"/>
+        </w:rPr>
+        <w:t xml:space="preserve">Beantworten von Fragen, welche keine Antwortmöglichkeiten anbieten, muss ein Textfeld vorhanden sein, welches für die Eingabe der Antwort verwendet werden kann. Die vorangegangene Abbildung zeigt Mockups, welche zeigen wie dies umgesetzt werden kann. </w:t>
+      </w:r>
+      <w:bookmarkStart w:id="0" w:name="_GoBack"/>
+      <w:bookmarkEnd w:id="0"/>
+    </w:p>
+    <w:p>
+      <w:r>
+        <w:tab/>
+      </w:r>
+      <w:r>
+        <w:tab/>
+      </w:r>
+      <w:r>
+        <w:tab/>
+      </w:r>
+    </w:p>
+    <w:p/>
+    <w:p/>
+    <w:p>
+      <w:pPr>
+        <w:pStyle w:val="berschrift1"/>
+      </w:pPr>
+      <w:r>
+        <w:t>Implementierung</w:t>
+      </w:r>
+    </w:p>
+    <w:p/>
+    <w:p>
+      <w:pPr>
+        <w:pStyle w:val="berschrift2"/>
+      </w:pPr>
+      <w:r>
+        <w:t>Struktur der Anwendung</w:t>
+      </w:r>
+    </w:p>
+    <w:p>
+      <w:r>
+        <w:t>Die Anwendung unterteilt sich grundsätzlich in 2 Bereiche:</w:t>
+      </w:r>
+    </w:p>
+    <w:p>
+      <w:r>
+        <w:t>Das Backend, welches aus einer Datenbank, einer Loopback API und einem Node.js-Server besteht.</w:t>
+      </w:r>
+    </w:p>
+    <w:p>
+      <w:r>
+        <w:t xml:space="preserve">Das Frontend, welches Vue.js nutzt um die einzelnen Seiten der Anwendung anzuzeigen und mittels Axios die Loopback API ansteuert. </w:t>
+      </w:r>
+    </w:p>
+    <w:p>
+      <w:r>
+        <w:t xml:space="preserve">Der zentrale Ordner der Webanwendung lautet </w:t>
+      </w:r>
+      <w:r>
+        <w:rPr>
+          <w:b/>
+          <w:i/>
+        </w:rPr>
+        <w:t>htw-quiz</w:t>
+      </w:r>
+      <w:r>
+        <w:t xml:space="preserve">. Die im weiteren Verlauf dieses Kapitels verwendeten Pfade sind relative Pfade und beziehen sich immer auf den zentralen Ordner. </w:t>
+      </w:r>
+    </w:p>
+    <w:p>
+      <w:r>
+        <w:t>Der zentrale Ordner der Webanwendung enthält 4 Unterordner. Die jeweiligen Ordner für das Backend (</w:t>
+      </w:r>
+      <w:r>
+        <w:rPr>
+          <w:i/>
+        </w:rPr>
+        <w:t>api</w:t>
+      </w:r>
+      <w:r>
+        <w:t>) sowie das Frontend (</w:t>
+      </w:r>
+      <w:r>
+        <w:rPr>
+          <w:i/>
+        </w:rPr>
+        <w:t>app</w:t>
+      </w:r>
+      <w:r>
+        <w:t xml:space="preserve">), welche im weiteren Verlauf des Kapitels näher erläutert werden. Zudem beinhaltet der zentrale Ordner die Unterordner </w:t>
+      </w:r>
+      <w:r>
+        <w:rPr>
+          <w:i/>
+        </w:rPr>
+        <w:t>docs</w:t>
+      </w:r>
+      <w:r>
+        <w:t xml:space="preserve"> und </w:t>
+      </w:r>
+      <w:r>
+        <w:rPr>
+          <w:i/>
+        </w:rPr>
+        <w:t>test</w:t>
+      </w:r>
+      <w:r>
+        <w:t>.</w:t>
+      </w:r>
+    </w:p>
+    <w:p>
+      <w:r>
+        <w:lastRenderedPageBreak/>
+        <w:t xml:space="preserve">Der Ordner </w:t>
+      </w:r>
+      <w:r>
+        <w:rPr>
+          <w:i/>
+        </w:rPr>
+        <w:t>docs</w:t>
+      </w:r>
+      <w:r>
+        <w:t xml:space="preserve"> enthält alle Dokumente, welche die Webanwendung, sowie dessen Planung, Erschaffung und Handhabung betreffen. </w:t>
+      </w:r>
+    </w:p>
+    <w:p>
+      <w:r>
+        <w:t xml:space="preserve">Im Ordner test befinden sich </w:t>
+      </w:r>
+      <w:r>
+        <w:t>Skripte um das Backend der Webanwendung automatisiert zu testen. Das Testen der Webanwendung wird in einem separaten Kapitel erläutert.</w:t>
+      </w:r>
+    </w:p>
+    <w:p/>
+    <w:p>
+      <w:pPr>
+        <w:pStyle w:val="berschrift2"/>
+      </w:pPr>
+      <w:r>
+        <w:t>Datenbank</w:t>
+      </w:r>
+    </w:p>
+    <w:p>
+      <w:r>
+        <w:t xml:space="preserve">Als Datenbank wurde eine MySQL-Datenbank verwendet. Folgende Abbildung zeigt das Datenbankmodell mit Tabellen und Relationen. </w:t>
+      </w:r>
+    </w:p>
+    <w:p/>
+    <w:p>
+      <w:r>
+        <w:rPr>
+          <w:noProof/>
+        </w:rPr>
+        <w:drawing>
+          <wp:inline distT="0" distB="0" distL="0" distR="0">
+            <wp:extent cx="5806116" cy="3448050"/>
+            <wp:effectExtent l="0" t="0" r="4445" b="0"/>
+            <wp:docPr id="1" name="Grafik 1"/>
+            <wp:cNvGraphicFramePr>
+              <a:graphicFrameLocks xmlns:a="http://schemas.openxmlformats.org/drawingml/2006/main" noChangeAspect="1"/>
+            </wp:cNvGraphicFramePr>
+            <a:graphic xmlns:a="http://schemas.openxmlformats.org/drawingml/2006/main">
+              <a:graphicData uri="http://schemas.openxmlformats.org/drawingml/2006/picture">
+                <pic:pic xmlns:pic="http://schemas.openxmlformats.org/drawingml/2006/picture">
+                  <pic:nvPicPr>
+                    <pic:cNvPr id="1" name="DB_Design.PNG"/>
+                    <pic:cNvPicPr/>
+                  </pic:nvPicPr>
+                  <pic:blipFill>
+                    <a:blip r:embed="rId9">
+                      <a:extLst>
+                        <a:ext uri="{28A0092B-C50C-407E-A947-70E740481C1C}">
+                          <a14:useLocalDpi xmlns:a14="http://schemas.microsoft.com/office/drawing/2010/main" val="0"/>
+                        </a:ext>
+                      </a:extLst>
+                    </a:blip>
+                    <a:stretch>
+                      <a:fillRect/>
+                    </a:stretch>
+                  </pic:blipFill>
+                  <pic:spPr>
+                    <a:xfrm>
+                      <a:off x="0" y="0"/>
+                      <a:ext cx="5824680" cy="3459075"/>
+                    </a:xfrm>
+                    <a:prstGeom prst="rect">
+                      <a:avLst/>
+                    </a:prstGeom>
+                  </pic:spPr>
+                </pic:pic>
+              </a:graphicData>
+            </a:graphic>
+          </wp:inline>
+        </w:drawing>
+      </w:r>
+    </w:p>
+    <w:p>
+      <w:pPr>
         <w:pStyle w:val="KeinLeerraum"/>
       </w:pPr>
       <w:r>
@@ -541,135 +741,118 @@
     <w:p/>
     <w:p>
       <w:r>
+        <w:t xml:space="preserve">Jeder Benutzer der Anwendung wird mit verschiedenen spezifischen Attributen in der Datenbanktabelle </w:t>
+      </w:r>
+      <w:r>
+        <w:rPr>
+          <w:b/>
+        </w:rPr>
+        <w:t>user</w:t>
+      </w:r>
+      <w:r>
+        <w:t xml:space="preserve"> persistiert. Die Passwörter der Nutzer werden als Hash in der Datenbank gespeichert. Es wird die Anzahl der gespielten Spiele des Nutzers und seine summierte erreichte Punktzahl gespeichert. </w:t>
+      </w:r>
+    </w:p>
+    <w:p>
+      <w:r>
+        <w:t xml:space="preserve">Die Fragenkataloge werden in der Tabelle </w:t>
+      </w:r>
+      <w:r>
+        <w:rPr>
+          <w:b/>
+        </w:rPr>
+        <w:t>game</w:t>
+      </w:r>
+      <w:r>
+        <w:t xml:space="preserve"> gespeichert. Jeder Fragenkatalog kann beliebig viele Fragen enthalten und optional einen Zeitrahmen erhalten, in welchem der Katalog gespielt werden kann. </w:t>
+      </w:r>
+      <w:r>
+        <w:t>Dieser Zeitrahmen wird</w:t>
+      </w:r>
+      <w:r>
+        <w:t xml:space="preserve"> zusammen mit einem Invitation_code</w:t>
+      </w:r>
+      <w:r>
+        <w:t xml:space="preserve"> in der Tabelle </w:t>
+      </w:r>
+      <w:r>
+        <w:rPr>
+          <w:b/>
+        </w:rPr>
+        <w:t>time_frame</w:t>
+      </w:r>
+      <w:r>
+        <w:t xml:space="preserve"> gespeichert. </w:t>
+      </w:r>
+      <w:r>
+        <w:t>Dieser Code wird zur Teilnahme an dem Spiel benötigt.</w:t>
+      </w:r>
+    </w:p>
+    <w:p>
+      <w:r>
+        <w:t xml:space="preserve">Die Tabelle </w:t>
+      </w:r>
+      <w:r>
+        <w:rPr>
+          <w:b/>
+        </w:rPr>
+        <w:t>questions</w:t>
+      </w:r>
+      <w:r>
+        <w:t xml:space="preserve"> enthält alle Fragen. Eine Frage beinhaltet ihren Text, ein Zeitlimit und eine korrekte Antwort. Zusätzlich kann die Frage im HTML-Format gespeichert werden und es kann gewählt werden ob die Frage eine Multiple-Choice-Frage sein soll. Ist die Frage eine Multiple-Choice-Frage, so wird in der Tabelle </w:t>
+      </w:r>
+      <w:r>
+        <w:rPr>
+          <w:b/>
+        </w:rPr>
+        <w:t>multiple-choice</w:t>
+      </w:r>
+      <w:r>
+        <w:t xml:space="preserve"> die ID dieser Frage und die restlichen 3 falschen Antwortmöglichkeiten gespeichert.</w:t>
+      </w:r>
+    </w:p>
+    <w:p>
+      <w:r>
         <w:lastRenderedPageBreak/>
-        <w:t xml:space="preserve">Jeder Benutzer der Anwendung wird mit verschiedenen spezifischen Attributen in der Datenbanktabelle </w:t>
-      </w:r>
-      <w:proofErr w:type="spellStart"/>
+        <w:t xml:space="preserve">Die </w:t>
+      </w:r>
+      <w:r>
+        <w:t xml:space="preserve">erzielten Punkte der Nutzer </w:t>
+      </w:r>
+      <w:r>
+        <w:t xml:space="preserve">zu jedem ihrer getätigten Spiele wird in der Tabelle </w:t>
+      </w:r>
       <w:r>
         <w:rPr>
           <w:b/>
         </w:rPr>
-        <w:t>user</w:t>
-      </w:r>
-      <w:proofErr w:type="spellEnd"/>
-      <w:r>
-        <w:t xml:space="preserve"> persistiert. Die Passwörter der Nutzer werden als Hash in der Datenbank gespeichert. Es wird die Anzahl der gespielten Spiele des Nutzers und seine summierte erreichte Punktzahl gespeichert. </w:t>
-      </w:r>
-    </w:p>
-    <w:p>
-      <w:r>
-        <w:t xml:space="preserve">Die Fragenkataloge werden in der Tabelle </w:t>
+        <w:t>highscore</w:t>
+      </w:r>
+      <w:r>
+        <w:t xml:space="preserve"> persistiert. </w:t>
+      </w:r>
+    </w:p>
+    <w:p>
+      <w:r>
+        <w:t xml:space="preserve">Die Tabelle </w:t>
       </w:r>
       <w:r>
         <w:rPr>
           <w:b/>
         </w:rPr>
-        <w:t>game</w:t>
-      </w:r>
-      <w:r>
-        <w:t xml:space="preserve"> gespeichert. Jeder Fragenkatalog kann beliebig viele Fragen enthalten und optional einen Zeitrahmen erhalten, in welchem der Katalog gespielt werden kann. </w:t>
-      </w:r>
-      <w:r>
-        <w:t xml:space="preserve">Dieser Zeitrahmen wird in der Tabelle </w:t>
-      </w:r>
-      <w:proofErr w:type="spellStart"/>
+        <w:t>contributers</w:t>
+      </w:r>
       <w:r>
         <w:rPr>
           <w:b/>
         </w:rPr>
-        <w:t>time_frame</w:t>
-      </w:r>
-      <w:proofErr w:type="spellEnd"/>
-      <w:r>
-        <w:t xml:space="preserve"> gespeichert. </w:t>
-      </w:r>
-    </w:p>
-    <w:p>
-      <w:r>
-        <w:t xml:space="preserve">Die Tabelle </w:t>
-      </w:r>
-      <w:proofErr w:type="spellStart"/>
-      <w:r>
-        <w:rPr>
-          <w:b/>
-        </w:rPr>
-        <w:t>questions</w:t>
-      </w:r>
-      <w:proofErr w:type="spellEnd"/>
-      <w:r>
-        <w:t xml:space="preserve"> enthält alle Fragen. Eine Frage beinhaltet ihren Text, ein Zeitlimit und eine korrekte Antwort. Zusätzlich kann die Frage im HTML-Format gespeichert werden und es kann gewählt werden ob die Frage eine Multiple-Choice-Frage sein soll. Ist die Frage eine Multiple-Choice-Frage, so wird in der Tabelle </w:t>
-      </w:r>
-      <w:r>
-        <w:rPr>
-          <w:b/>
-        </w:rPr>
-        <w:t>multiple-</w:t>
-      </w:r>
-      <w:proofErr w:type="spellStart"/>
-      <w:r>
-        <w:rPr>
-          <w:b/>
-        </w:rPr>
-        <w:t>choice</w:t>
-      </w:r>
-      <w:proofErr w:type="spellEnd"/>
-      <w:r>
-        <w:t xml:space="preserve"> die ID dieser Frage und die restlichen 3 falschen Antwortmöglichkeiten gespeichert.</w:t>
-      </w:r>
-    </w:p>
-    <w:p>
-      <w:r>
-        <w:t xml:space="preserve">Die </w:t>
-      </w:r>
-      <w:r>
-        <w:t xml:space="preserve">erzielten Punkte der Nutzer </w:t>
-      </w:r>
-      <w:r>
-        <w:t xml:space="preserve">zu jedem ihrer getätigten Spiele wird in der Tabelle </w:t>
-      </w:r>
-      <w:proofErr w:type="spellStart"/>
-      <w:r>
-        <w:rPr>
-          <w:b/>
-        </w:rPr>
-        <w:t>highscore</w:t>
-      </w:r>
-      <w:proofErr w:type="spellEnd"/>
-      <w:r>
-        <w:t xml:space="preserve"> persistiert. </w:t>
-      </w:r>
-    </w:p>
-    <w:p>
-      <w:r>
-        <w:t xml:space="preserve">Die Tabelle </w:t>
-      </w:r>
-      <w:proofErr w:type="spellStart"/>
-      <w:r>
-        <w:rPr>
-          <w:b/>
-        </w:rPr>
-        <w:t>contributers</w:t>
-      </w:r>
-      <w:proofErr w:type="spellEnd"/>
-      <w:r>
-        <w:rPr>
-          <w:b/>
-        </w:rPr>
         <w:t xml:space="preserve"> </w:t>
       </w:r>
       <w:r>
         <w:t xml:space="preserve">ist eine Zuordnungstabelle. Sie dient dem Zweck einzelnen Spielen, Benutzer zuzuordnen, welche diese Spiele spielen oder bearbeiten dürfen. </w:t>
       </w:r>
       <w:r>
-        <w:t xml:space="preserve">Ein Datensatz dieser Tabelle beinhaltet die Spiel-ID sowie die ID des jeweiligen Benutzers und enthält drei </w:t>
-      </w:r>
-      <w:proofErr w:type="spellStart"/>
-      <w:r>
-        <w:t>Booleanwerte</w:t>
-      </w:r>
-      <w:proofErr w:type="spellEnd"/>
-      <w:r>
-        <w:t xml:space="preserve">, welche die jeweiligen Rechte bestimmen. </w:t>
+        <w:t xml:space="preserve">Ein Datensatz dieser Tabelle beinhaltet die Spiel-ID sowie die ID des jeweiligen Benutzers und enthält drei Booleanwerte, welche die jeweiligen Rechte bestimmen. </w:t>
       </w:r>
     </w:p>
     <w:p/>
@@ -684,17 +867,8 @@
     <w:p/>
     <w:p>
       <w:r>
-        <w:t xml:space="preserve">Der Pfad des zentralen Ordners in welchem sich der Source-Code des </w:t>
-      </w:r>
-      <w:proofErr w:type="spellStart"/>
-      <w:r>
-        <w:t>Backends</w:t>
-      </w:r>
-      <w:proofErr w:type="spellEnd"/>
-      <w:r>
-        <w:t xml:space="preserve"> befindet lautet </w:t>
-      </w:r>
-      <w:proofErr w:type="spellStart"/>
+        <w:t xml:space="preserve">Der Pfad des zentralen Ordners in welchem sich der Source-Code des Backends befindet lautet </w:t>
+      </w:r>
       <w:r>
         <w:rPr>
           <w:i/>
@@ -707,34 +881,17 @@
         </w:rPr>
         <w:t>i</w:t>
       </w:r>
-      <w:proofErr w:type="spellEnd"/>
-      <w:r>
-        <w:rPr>
-          <w:i/>
-        </w:rPr>
-        <w:t>/</w:t>
-      </w:r>
-      <w:proofErr w:type="spellStart"/>
-      <w:r>
-        <w:rPr>
-          <w:i/>
-        </w:rPr>
-        <w:t>server</w:t>
-      </w:r>
-      <w:proofErr w:type="spellEnd"/>
+      <w:r>
+        <w:rPr>
+          <w:i/>
+        </w:rPr>
+        <w:t>/server</w:t>
+      </w:r>
       <w:r>
         <w:t xml:space="preserve">. </w:t>
       </w:r>
       <w:r>
-        <w:t xml:space="preserve">Die nachfolgende Abbildung zeigt die Ordnerstruktur des </w:t>
-      </w:r>
-      <w:proofErr w:type="spellStart"/>
-      <w:r>
-        <w:t>Backends</w:t>
-      </w:r>
-      <w:proofErr w:type="spellEnd"/>
-      <w:r>
-        <w:t xml:space="preserve">. </w:t>
+        <w:t xml:space="preserve">Die nachfolgende Abbildung zeigt die Ordnerstruktur des Backends. </w:t>
       </w:r>
     </w:p>
     <w:p>
@@ -758,7 +915,7 @@
                     <pic:cNvPicPr/>
                   </pic:nvPicPr>
                   <pic:blipFill rotWithShape="1">
-                    <a:blip r:embed="rId8">
+                    <a:blip r:embed="rId10">
                       <a:extLst>
                         <a:ext uri="{28A0092B-C50C-407E-A947-70E740481C1C}">
                           <a14:useLocalDpi xmlns:a14="http://schemas.microsoft.com/office/drawing/2010/main" val="0"/>
@@ -815,13 +972,8 @@
         <w:t>Ordners</w:t>
       </w:r>
       <w:r>
-        <w:t xml:space="preserve">truktur des </w:t>
-      </w:r>
-      <w:proofErr w:type="spellStart"/>
-      <w:r>
-        <w:t>Backends</w:t>
-      </w:r>
-      <w:proofErr w:type="spellEnd"/>
+        <w:t>truktur des Backends</w:t>
+      </w:r>
     </w:p>
     <w:p>
       <w:pPr>
@@ -831,15 +983,7 @@
     <w:p/>
     <w:p>
       <w:r>
-        <w:t xml:space="preserve">Im zentralen Ordner des </w:t>
-      </w:r>
-      <w:proofErr w:type="spellStart"/>
-      <w:r>
-        <w:t>Backends</w:t>
-      </w:r>
-      <w:proofErr w:type="spellEnd"/>
-      <w:r>
-        <w:t xml:space="preserve"> befinden sich 3 Unterordner.</w:t>
+        <w:t>Im zentralen Ordner des Backends befinden sich 3 Unterordner.</w:t>
       </w:r>
     </w:p>
     <w:p>
@@ -859,29 +1003,19 @@
         <w:t xml:space="preserve">-Ordner </w:t>
       </w:r>
       <w:r>
-        <w:t xml:space="preserve">befindliche Datei startet den </w:t>
-      </w:r>
-      <w:proofErr w:type="spellStart"/>
-      <w:r>
-        <w:t>loopback</w:t>
-      </w:r>
-      <w:proofErr w:type="spellEnd"/>
-      <w:r>
-        <w:t xml:space="preserve"> Server.</w:t>
+        <w:t>befindliche Datei startet den loopback Server.</w:t>
       </w:r>
     </w:p>
     <w:p>
       <w:r>
         <w:t xml:space="preserve">Im Ordner </w:t>
       </w:r>
-      <w:proofErr w:type="spellStart"/>
       <w:r>
         <w:rPr>
           <w:i/>
         </w:rPr>
         <w:t>sql</w:t>
       </w:r>
-      <w:proofErr w:type="spellEnd"/>
       <w:r>
         <w:rPr>
           <w:i/>
@@ -894,17 +1028,93 @@
     </w:p>
     <w:p>
       <w:r>
+        <w:t xml:space="preserve">Der Ordner </w:t>
+      </w:r>
+      <w:r>
+        <w:rPr>
+          <w:i/>
+        </w:rPr>
+        <w:t>models</w:t>
+      </w:r>
+      <w:r>
+        <w:rPr>
+          <w:i/>
+        </w:rPr>
+        <w:t xml:space="preserve"> </w:t>
+      </w:r>
+      <w:r>
+        <w:t xml:space="preserve">enthält die Abbildungen der Datenbanktabellen sowie deren Eigenschaften. Ein Model stellt dabei jeweils eine Datenbanktabelle dar und besteht aus einer .json sowie einer .js Datei. Die json-Datei beinhaltet dabei die Struktur und die Attribute der Datenbanktabellen. </w:t>
+      </w:r>
+      <w:r>
+        <w:t>In den jeweiligen js Dateien für jedes Model werden die Daten in der Datenbank gespeichert oder von dort geladen um sie an den Client zurückzugeben</w:t>
+      </w:r>
+      <w:r>
+        <w:t>.</w:t>
+      </w:r>
+    </w:p>
+    <w:p/>
+    <w:p>
+      <w:r>
+        <w:t xml:space="preserve">Zusätzlich zu diesen drei Ordnern befinden sich noch einige andere Dateien im zentralen Backend-Ordner: </w:t>
+      </w:r>
+    </w:p>
+    <w:p>
+      <w:r>
+        <w:t xml:space="preserve">Die Datei </w:t>
+      </w:r>
+      <w:r>
+        <w:rPr>
+          <w:i/>
+        </w:rPr>
+        <w:t>component-config.json</w:t>
+      </w:r>
+      <w:r>
+        <w:rPr>
+          <w:i/>
+        </w:rPr>
+        <w:t xml:space="preserve"> </w:t>
+      </w:r>
+      <w:r>
+        <w:t xml:space="preserve">enthält Konfigurationen für den </w:t>
+      </w:r>
+      <w:r>
+        <w:t>Loopback-Component-Explorer</w:t>
+      </w:r>
+      <w:r>
+        <w:t>.</w:t>
+      </w:r>
+    </w:p>
+    <w:p>
+      <w:r>
+        <w:t xml:space="preserve">Die Datei </w:t>
+      </w:r>
+      <w:r>
+        <w:rPr>
+          <w:i/>
+        </w:rPr>
+        <w:t>config.json</w:t>
+      </w:r>
+      <w:r>
+        <w:rPr>
+          <w:i/>
+        </w:rPr>
+        <w:t xml:space="preserve"> </w:t>
+      </w:r>
+      <w:r>
+        <w:t>enthält Konfigurationen für den Loopback-Server wie beispielsweise den Port.</w:t>
+      </w:r>
+    </w:p>
+    <w:p>
+      <w:r>
         <w:lastRenderedPageBreak/>
-        <w:t xml:space="preserve">Der Ordner </w:t>
-      </w:r>
-      <w:proofErr w:type="spellStart"/>
-      <w:r>
-        <w:rPr>
-          <w:i/>
-        </w:rPr>
-        <w:t>models</w:t>
-      </w:r>
-      <w:proofErr w:type="spellEnd"/>
+        <w:t xml:space="preserve">Die Datei </w:t>
+      </w:r>
+      <w:r>
+        <w:rPr>
+          <w:i/>
+        </w:rPr>
+        <w:t>datasources.json</w:t>
+      </w:r>
       <w:r>
         <w:rPr>
           <w:i/>
@@ -912,162 +1122,7 @@
         <w:t xml:space="preserve"> </w:t>
       </w:r>
       <w:r>
-        <w:t xml:space="preserve">enthält die Abbildungen der Datenbanktabellen sowie deren Eigenschaften. Ein Model stellt dabei jeweils eine Datenbanktabelle dar und besteht aus </w:t>
-      </w:r>
-      <w:proofErr w:type="gramStart"/>
-      <w:r>
-        <w:t>einer .</w:t>
-      </w:r>
-      <w:proofErr w:type="spellStart"/>
-      <w:r>
-        <w:t>json</w:t>
-      </w:r>
-      <w:proofErr w:type="spellEnd"/>
-      <w:proofErr w:type="gramEnd"/>
-      <w:r>
-        <w:t xml:space="preserve"> sowie einer .</w:t>
-      </w:r>
-      <w:proofErr w:type="spellStart"/>
-      <w:r>
-        <w:t>js</w:t>
-      </w:r>
-      <w:proofErr w:type="spellEnd"/>
-      <w:r>
-        <w:t xml:space="preserve"> Datei. Die </w:t>
-      </w:r>
-      <w:proofErr w:type="spellStart"/>
-      <w:r>
-        <w:t>json</w:t>
-      </w:r>
-      <w:proofErr w:type="spellEnd"/>
-      <w:r>
-        <w:t xml:space="preserve">-Datei beinhaltet dabei die Struktur und die Attribute der Datenbanktabellen. </w:t>
-      </w:r>
-      <w:r>
-        <w:t xml:space="preserve">In den jeweiligen </w:t>
-      </w:r>
-      <w:proofErr w:type="spellStart"/>
-      <w:r>
-        <w:t>js</w:t>
-      </w:r>
-      <w:proofErr w:type="spellEnd"/>
-      <w:r>
-        <w:t xml:space="preserve"> Dateien für jedes Model werden die Daten in der Datenbank gespeichert oder von dort geladen um sie an den Client zurückzugeben</w:t>
-      </w:r>
-      <w:r>
-        <w:t>.</w:t>
-      </w:r>
-    </w:p>
-    <w:p/>
-    <w:p>
-      <w:r>
-        <w:t xml:space="preserve">Zusätzlich zu diesen drei Ordnern befinden sich noch einige andere Dateien im zentralen Backend-Ordner: </w:t>
-      </w:r>
-    </w:p>
-    <w:p>
-      <w:r>
-        <w:t xml:space="preserve">Die Datei </w:t>
-      </w:r>
-      <w:proofErr w:type="spellStart"/>
-      <w:r>
-        <w:rPr>
-          <w:i/>
-        </w:rPr>
-        <w:t>component-</w:t>
-      </w:r>
-      <w:proofErr w:type="gramStart"/>
-      <w:r>
-        <w:rPr>
-          <w:i/>
-        </w:rPr>
-        <w:t>config.json</w:t>
-      </w:r>
-      <w:proofErr w:type="spellEnd"/>
-      <w:proofErr w:type="gramEnd"/>
-      <w:r>
-        <w:rPr>
-          <w:i/>
-        </w:rPr>
-        <w:t xml:space="preserve"> </w:t>
-      </w:r>
-      <w:r>
-        <w:t xml:space="preserve">enthält Konfigurationen für den </w:t>
-      </w:r>
-      <w:r>
-        <w:t>Loopback-</w:t>
-      </w:r>
-      <w:proofErr w:type="spellStart"/>
-      <w:r>
-        <w:t>Component</w:t>
-      </w:r>
-      <w:proofErr w:type="spellEnd"/>
-      <w:r>
-        <w:t>-Explorer</w:t>
-      </w:r>
-      <w:r>
-        <w:t>.</w:t>
-      </w:r>
-    </w:p>
-    <w:p>
-      <w:r>
-        <w:t xml:space="preserve">Die Datei </w:t>
-      </w:r>
-      <w:proofErr w:type="spellStart"/>
-      <w:proofErr w:type="gramStart"/>
-      <w:r>
-        <w:rPr>
-          <w:i/>
-        </w:rPr>
-        <w:t>config.json</w:t>
-      </w:r>
-      <w:proofErr w:type="spellEnd"/>
-      <w:proofErr w:type="gramEnd"/>
-      <w:r>
-        <w:rPr>
-          <w:i/>
-        </w:rPr>
-        <w:t xml:space="preserve"> </w:t>
-      </w:r>
-      <w:r>
-        <w:t>enthält Konfigurationen für den Loopback-</w:t>
-      </w:r>
-      <w:r>
-        <w:t>Server wie beispielsweise den Port</w:t>
-      </w:r>
-      <w:r>
-        <w:t>.</w:t>
-      </w:r>
-    </w:p>
-    <w:p>
-      <w:r>
-        <w:t xml:space="preserve">Die Datei </w:t>
-      </w:r>
-      <w:proofErr w:type="spellStart"/>
-      <w:proofErr w:type="gramStart"/>
-      <w:r>
-        <w:rPr>
-          <w:i/>
-        </w:rPr>
-        <w:t>datasources.json</w:t>
-      </w:r>
-      <w:proofErr w:type="spellEnd"/>
-      <w:proofErr w:type="gramEnd"/>
-      <w:r>
-        <w:rPr>
-          <w:i/>
-        </w:rPr>
-        <w:t xml:space="preserve"> </w:t>
-      </w:r>
-      <w:r>
-        <w:t xml:space="preserve">enthält Informationen über Host und Port der Datenbank sowie die benötigten </w:t>
-      </w:r>
-      <w:proofErr w:type="spellStart"/>
-      <w:r>
-        <w:t>Logindaten</w:t>
-      </w:r>
-      <w:proofErr w:type="spellEnd"/>
-      <w:r>
-        <w:t xml:space="preserve"> zur Datenbank.</w:t>
+        <w:t>enthält Informationen über Host und Port der Datenbank sowie die benötigten Logindaten zur Datenbank.</w:t>
       </w:r>
     </w:p>
     <w:p>
@@ -1104,71 +1159,22 @@
     <w:p/>
     <w:p>
       <w:r>
-        <w:t>Der Pfad des zentralen Ordners in welchem sich der Source-Code des</w:t>
-      </w:r>
-      <w:r>
-        <w:t xml:space="preserve"> </w:t>
-      </w:r>
-      <w:proofErr w:type="spellStart"/>
-      <w:r>
-        <w:t>Frontends</w:t>
-      </w:r>
-      <w:proofErr w:type="spellEnd"/>
-      <w:r>
-        <w:t xml:space="preserve"> befindet lautet </w:t>
-      </w:r>
-      <w:proofErr w:type="spellStart"/>
-      <w:r>
-        <w:rPr>
-          <w:i/>
-        </w:rPr>
-        <w:t>app</w:t>
-      </w:r>
-      <w:proofErr w:type="spellEnd"/>
-      <w:r>
-        <w:rPr>
-          <w:i/>
-        </w:rPr>
-        <w:t>/</w:t>
-      </w:r>
-      <w:proofErr w:type="spellStart"/>
-      <w:r>
-        <w:rPr>
-          <w:i/>
-        </w:rPr>
-        <w:t>client</w:t>
-      </w:r>
-      <w:proofErr w:type="spellEnd"/>
-      <w:r>
-        <w:rPr>
-          <w:i/>
-        </w:rPr>
-        <w:t>/</w:t>
-      </w:r>
-      <w:proofErr w:type="spellStart"/>
-      <w:r>
-        <w:rPr>
-          <w:i/>
-        </w:rPr>
-        <w:t>src</w:t>
-      </w:r>
-      <w:proofErr w:type="spellEnd"/>
-      <w:r>
-        <w:t>. Die nachfolgende Abbildun</w:t>
-      </w:r>
-      <w:r>
-        <w:t xml:space="preserve">g zeigt die Ordnerstruktur des </w:t>
-      </w:r>
-      <w:proofErr w:type="spellStart"/>
-      <w:r>
-        <w:t>Front</w:t>
-      </w:r>
-      <w:r>
-        <w:t>ends</w:t>
-      </w:r>
-      <w:proofErr w:type="spellEnd"/>
-      <w:r>
-        <w:t>.</w:t>
+        <w:t xml:space="preserve">Der Pfad des zentralen Ordners in welchem sich der Source-Code des Frontends befindet lautet </w:t>
+      </w:r>
+      <w:r>
+        <w:rPr>
+          <w:i/>
+        </w:rPr>
+        <w:t>app/</w:t>
+      </w:r>
+      <w:r>
+        <w:rPr>
+          <w:i/>
+        </w:rPr>
+        <w:t>client/src</w:t>
+      </w:r>
+      <w:r>
+        <w:t>. Die nachfolgende Abbildung zeigt die Ordnerstruktur des Frontends.</w:t>
       </w:r>
     </w:p>
     <w:p/>
@@ -1193,7 +1199,7 @@
                     <pic:cNvPicPr/>
                   </pic:nvPicPr>
                   <pic:blipFill>
-                    <a:blip r:embed="rId9">
+                    <a:blip r:embed="rId11">
                       <a:extLst>
                         <a:ext uri="{28A0092B-C50C-407E-A947-70E740481C1C}">
                           <a14:useLocalDpi xmlns:a14="http://schemas.microsoft.com/office/drawing/2010/main" val="0"/>
@@ -1222,346 +1228,237 @@
     </w:p>
     <w:p>
       <w:r>
+        <w:t xml:space="preserve">Der Ordner environment enthält die Datei </w:t>
+      </w:r>
+      <w:r>
+        <w:t>environment.js</w:t>
+      </w:r>
+      <w:r>
+        <w:t>. Diese Datei exportiert ein Objekt</w:t>
+      </w:r>
+      <w:r>
+        <w:t xml:space="preserve">, </w:t>
+      </w:r>
+      <w:r>
+        <w:t>welches</w:t>
+      </w:r>
+      <w:r>
+        <w:t xml:space="preserve"> die URL zum Server beinhaltet, um diese von den Service-Methoden</w:t>
+      </w:r>
+      <w:r>
+        <w:t xml:space="preserve"> nutzen zu können und damit</w:t>
+      </w:r>
+      <w:r>
+        <w:t xml:space="preserve"> eine Kommunikation zum Backend zu ermöglichen.</w:t>
+      </w:r>
+    </w:p>
+    <w:p>
+      <w:r>
         <w:t xml:space="preserve">Der Ordner </w:t>
       </w:r>
-      <w:proofErr w:type="spellStart"/>
-      <w:r>
-        <w:t>environment</w:t>
-      </w:r>
-      <w:proofErr w:type="spellEnd"/>
-      <w:r>
-        <w:t xml:space="preserve"> enthält die Datei </w:t>
-      </w:r>
-      <w:r>
-        <w:t>environment.js</w:t>
-      </w:r>
-      <w:r>
-        <w:t>. Diese Datei exportiert ein Objekt</w:t>
-      </w:r>
-      <w:r>
-        <w:t xml:space="preserve">, </w:t>
-      </w:r>
-      <w:r>
-        <w:t>welches</w:t>
-      </w:r>
-      <w:r>
-        <w:t xml:space="preserve"> die URL zum Server beinhaltet, um diese von den Service-Methoden</w:t>
-      </w:r>
-      <w:r>
-        <w:t xml:space="preserve"> nutzen zu können und damit</w:t>
-      </w:r>
-      <w:r>
-        <w:t xml:space="preserve"> eine Kommunikation zum Backend zu ermöglichen.</w:t>
+      <w:r>
+        <w:rPr>
+          <w:i/>
+        </w:rPr>
+        <w:t>pages</w:t>
+      </w:r>
+      <w:r>
+        <w:t xml:space="preserve"> enthält </w:t>
+      </w:r>
+      <w:r>
+        <w:t xml:space="preserve">alle Vue Dateien, </w:t>
+      </w:r>
+      <w:r>
+        <w:t>welche dazu dienen</w:t>
+      </w:r>
+      <w:r>
+        <w:t xml:space="preserve"> eine Ansicht im Browser generieren.</w:t>
+      </w:r>
+    </w:p>
+    <w:p>
+      <w:r>
+        <w:t xml:space="preserve">Im Ordner </w:t>
+      </w:r>
+      <w:r>
+        <w:rPr>
+          <w:i/>
+        </w:rPr>
+        <w:t>components</w:t>
+      </w:r>
+      <w:r>
+        <w:t xml:space="preserve"> </w:t>
+      </w:r>
+      <w:r>
+        <w:t xml:space="preserve">befinden sich </w:t>
+      </w:r>
+      <w:r>
+        <w:t>Komponenten</w:t>
+      </w:r>
+      <w:r>
+        <w:t>, welche einen wiederverwendbaren Code ermöglichen oder aufwendige Passagen auslagern.</w:t>
       </w:r>
     </w:p>
     <w:p>
       <w:r>
         <w:t xml:space="preserve">Der Ordner </w:t>
       </w:r>
-      <w:proofErr w:type="spellStart"/>
-      <w:r>
-        <w:rPr>
-          <w:i/>
-        </w:rPr>
-        <w:t>pages</w:t>
-      </w:r>
-      <w:proofErr w:type="spellEnd"/>
-      <w:r>
-        <w:t xml:space="preserve"> enthält </w:t>
-      </w:r>
-      <w:r>
-        <w:t xml:space="preserve">alle </w:t>
-      </w:r>
-      <w:proofErr w:type="spellStart"/>
-      <w:r>
-        <w:t>Vue</w:t>
-      </w:r>
-      <w:proofErr w:type="spellEnd"/>
-      <w:r>
-        <w:t xml:space="preserve"> Dateien, </w:t>
-      </w:r>
-      <w:r>
-        <w:t>welche dazu dienen</w:t>
-      </w:r>
-      <w:r>
-        <w:t xml:space="preserve"> eine Ansicht im Browser generieren.</w:t>
+      <w:r>
+        <w:rPr>
+          <w:i/>
+        </w:rPr>
+        <w:t>services</w:t>
+      </w:r>
+      <w:r>
+        <w:t xml:space="preserve"> enthält Dateien welche wiederum Methoden beinhalten um mit dem Backend zu kommunizieren. </w:t>
+      </w:r>
+    </w:p>
+    <w:p>
+      <w:r>
+        <w:t xml:space="preserve">Als Material Design Framework wird vuetifyjs verwendet und die Referenz dazu ist </w:t>
+      </w:r>
+      <w:r>
+        <w:t xml:space="preserve">im Ordner </w:t>
+      </w:r>
+      <w:r>
+        <w:rPr>
+          <w:i/>
+        </w:rPr>
+        <w:t>plugins</w:t>
+      </w:r>
+      <w:r>
+        <w:t xml:space="preserve"> eingebunden. Diese Referenz wird von der Vue CLI beim Erstellen eines vuetify Projekts automatisch erstellt.</w:t>
       </w:r>
     </w:p>
     <w:p>
       <w:r>
         <w:t xml:space="preserve">Im Ordner </w:t>
       </w:r>
-      <w:proofErr w:type="spellStart"/>
-      <w:r>
-        <w:rPr>
-          <w:i/>
-        </w:rPr>
-        <w:t>components</w:t>
-      </w:r>
-      <w:proofErr w:type="spellEnd"/>
+      <w:r>
+        <w:rPr>
+          <w:i/>
+        </w:rPr>
+        <w:t>assets</w:t>
+      </w:r>
       <w:r>
         <w:t xml:space="preserve"> </w:t>
       </w:r>
       <w:r>
-        <w:t xml:space="preserve">befinden sich </w:t>
-      </w:r>
-      <w:r>
-        <w:t>Komponenten</w:t>
-      </w:r>
-      <w:r>
-        <w:t>, welche einen wiederverwendbaren Code ermöglichen oder aufwendige Passagen auslagern.</w:t>
-      </w:r>
-    </w:p>
-    <w:p>
-      <w:r>
-        <w:t xml:space="preserve">Der Ordner </w:t>
-      </w:r>
-      <w:proofErr w:type="spellStart"/>
-      <w:r>
-        <w:rPr>
-          <w:i/>
-        </w:rPr>
-        <w:t>services</w:t>
-      </w:r>
-      <w:proofErr w:type="spellEnd"/>
-      <w:r>
-        <w:t xml:space="preserve"> enthält Dateien welche wiederum Methoden beinhalten um mit dem Backend zu kommunizieren. </w:t>
-      </w:r>
-    </w:p>
-    <w:p>
-      <w:r>
-        <w:lastRenderedPageBreak/>
-        <w:t xml:space="preserve">Als Material Design Framework wird </w:t>
-      </w:r>
-      <w:proofErr w:type="spellStart"/>
-      <w:r>
-        <w:t>vuetifyjs</w:t>
-      </w:r>
-      <w:proofErr w:type="spellEnd"/>
-      <w:r>
-        <w:t xml:space="preserve"> verwendet und die Referenz dazu ist </w:t>
-      </w:r>
-      <w:r>
-        <w:t xml:space="preserve">im Ordner </w:t>
-      </w:r>
-      <w:proofErr w:type="spellStart"/>
-      <w:r>
-        <w:rPr>
-          <w:i/>
-        </w:rPr>
-        <w:t>plugins</w:t>
-      </w:r>
-      <w:proofErr w:type="spellEnd"/>
-      <w:r>
-        <w:t xml:space="preserve"> eingebunden. Diese Referenz wird von der </w:t>
-      </w:r>
-      <w:proofErr w:type="spellStart"/>
-      <w:r>
-        <w:t>Vue</w:t>
-      </w:r>
-      <w:proofErr w:type="spellEnd"/>
-      <w:r>
-        <w:t xml:space="preserve"> CLI beim Erstellen eines </w:t>
-      </w:r>
-      <w:proofErr w:type="spellStart"/>
-      <w:r>
-        <w:t>vuetify</w:t>
-      </w:r>
-      <w:proofErr w:type="spellEnd"/>
-      <w:r>
-        <w:t xml:space="preserve"> Projekts automatisch erstellt.</w:t>
-      </w:r>
-    </w:p>
-    <w:p>
-      <w:r>
-        <w:t xml:space="preserve">Im Ordner </w:t>
-      </w:r>
-      <w:proofErr w:type="spellStart"/>
-      <w:r>
-        <w:rPr>
-          <w:i/>
-        </w:rPr>
-        <w:t>assets</w:t>
-      </w:r>
-      <w:proofErr w:type="spellEnd"/>
+        <w:t>befinden sich alle Grafikdateien die ins Projekt eingebunden werden</w:t>
+      </w:r>
+      <w:r>
+        <w:t>.</w:t>
+      </w:r>
+    </w:p>
+    <w:p/>
+    <w:p>
+      <w:r>
+        <w:t>Der zentrale Ordner enthält neben diesen Unterordnern noch einige weitere Dateien:</w:t>
+      </w:r>
+    </w:p>
+    <w:p>
+      <w:r>
+        <w:t xml:space="preserve">Die Datei </w:t>
+      </w:r>
+      <w:r>
+        <w:rPr>
+          <w:i/>
+        </w:rPr>
+        <w:t>router.js</w:t>
+      </w:r>
+      <w:r>
+        <w:t xml:space="preserve">, welche das Routerobjekt exportiert. Der Router enthält Name, Pfad und die entsprechende Komponente der einzelnen Pages von Vue. </w:t>
+      </w:r>
+    </w:p>
+    <w:p>
+      <w:r>
+        <w:t>Die z</w:t>
+      </w:r>
+      <w:r>
+        <w:t xml:space="preserve">entrale Datei, welche die </w:t>
+      </w:r>
+      <w:r>
+        <w:t>Webanwendung</w:t>
+      </w:r>
+      <w:r>
+        <w:t xml:space="preserve"> startet</w:t>
+      </w:r>
+      <w:r>
+        <w:t>:</w:t>
+      </w:r>
       <w:r>
         <w:t xml:space="preserve"> </w:t>
       </w:r>
       <w:r>
-        <w:t>befinden sich alle Grafikdateien die ins Projekt eingebunden werden</w:t>
+        <w:rPr>
+          <w:b/>
+          <w:i/>
+        </w:rPr>
+        <w:t>App.vue</w:t>
       </w:r>
       <w:r>
         <w:t>.</w:t>
       </w:r>
     </w:p>
+    <w:p>
+      <w:r>
+        <w:br w:type="page"/>
+      </w:r>
+    </w:p>
     <w:p/>
     <w:p>
-      <w:r>
-        <w:t>Der zentrale Ordner enthält neben diesen Unterordnern noch einige weitere Dateien:</w:t>
-      </w:r>
-    </w:p>
-    <w:p>
-      <w:r>
-        <w:t xml:space="preserve">Die Datei </w:t>
-      </w:r>
-      <w:r>
-        <w:rPr>
-          <w:i/>
-        </w:rPr>
-        <w:t>router.js</w:t>
-      </w:r>
-      <w:r>
-        <w:t xml:space="preserve">, welche das </w:t>
-      </w:r>
-      <w:proofErr w:type="spellStart"/>
-      <w:r>
-        <w:t>Routerobjekt</w:t>
-      </w:r>
-      <w:proofErr w:type="spellEnd"/>
-      <w:r>
-        <w:t xml:space="preserve"> exportiert. Der Router enthält Name, Pfad und die entsprechende Komponente der einzelnen Pages von </w:t>
-      </w:r>
-      <w:proofErr w:type="spellStart"/>
-      <w:r>
-        <w:t>Vue</w:t>
-      </w:r>
-      <w:proofErr w:type="spellEnd"/>
-      <w:r>
-        <w:t xml:space="preserve">. </w:t>
-      </w:r>
-    </w:p>
-    <w:p>
-      <w:r>
-        <w:t>Die z</w:t>
-      </w:r>
-      <w:r>
-        <w:t xml:space="preserve">entrale Datei, welche die </w:t>
-      </w:r>
-      <w:r>
-        <w:t>Webanwendung</w:t>
-      </w:r>
-      <w:r>
-        <w:t xml:space="preserve"> startet</w:t>
-      </w:r>
-      <w:r>
-        <w:t>:</w:t>
-      </w:r>
-      <w:r>
-        <w:t xml:space="preserve"> </w:t>
-      </w:r>
-      <w:proofErr w:type="spellStart"/>
+      <w:pPr>
+        <w:pStyle w:val="berschrift1"/>
+      </w:pPr>
+      <w:r>
+        <w:t>Testen der Webanwendung</w:t>
+      </w:r>
+    </w:p>
+    <w:p/>
+    <w:p>
+      <w:r>
+        <w:t>Um das Testen der Webanwendung möglichst effizient zu tätigen, wurden automatisierte Te</w:t>
+      </w:r>
+      <w:r>
+        <w:t xml:space="preserve">sts geschrieben. Diese Tests befinden sich im Ordner </w:t>
+      </w:r>
+      <w:r>
+        <w:rPr>
+          <w:i/>
+        </w:rPr>
+        <w:t>test/src</w:t>
+      </w:r>
+      <w:r>
+        <w:t xml:space="preserve"> und können nach Installation aller benötigten Abhängigkeiten mit dem Kommando </w:t>
+      </w:r>
       <w:r>
         <w:rPr>
           <w:b/>
-          <w:i/>
-        </w:rPr>
-        <w:t>App.vue</w:t>
-      </w:r>
-      <w:proofErr w:type="spellEnd"/>
-      <w:r>
-        <w:t>.</w:t>
-      </w:r>
-    </w:p>
-    <w:p>
-      <w:r>
-        <w:br w:type="page"/>
+        </w:rPr>
+        <w:t>npm test</w:t>
+      </w:r>
+      <w:r>
+        <w:t xml:space="preserve"> gestartet werden. </w:t>
+      </w:r>
+    </w:p>
+    <w:p>
+      <w:r>
+        <w:t xml:space="preserve">Die automatisierten Tests testen dabei alle API-Requests. Dabei ist jedoch zu beachten, dass </w:t>
+      </w:r>
+      <w:r>
+        <w:t>der Server gestartet und die Datenbank komplett installiert sein</w:t>
+      </w:r>
+      <w:r>
+        <w:t xml:space="preserve"> muss.</w:t>
       </w:r>
     </w:p>
     <w:p/>
     <w:p>
-      <w:pPr>
-        <w:pStyle w:val="berschrift1"/>
-      </w:pPr>
-      <w:r>
-        <w:t>Testen der Webanwendung</w:t>
-      </w:r>
-    </w:p>
-    <w:p/>
-    <w:p>
-      <w:r>
-        <w:t>Um das Testen der Webanwendung möglichst effizient zu tätigen, wurden automatisierte Te</w:t>
-      </w:r>
-      <w:r>
-        <w:t xml:space="preserve">sts geschrieben. Diese Tests befinden sich im Ordner </w:t>
-      </w:r>
-      <w:proofErr w:type="spellStart"/>
-      <w:r>
-        <w:rPr>
-          <w:i/>
-        </w:rPr>
-        <w:t>test</w:t>
-      </w:r>
-      <w:proofErr w:type="spellEnd"/>
-      <w:r>
-        <w:rPr>
-          <w:i/>
-        </w:rPr>
-        <w:t>/</w:t>
-      </w:r>
-      <w:proofErr w:type="spellStart"/>
-      <w:r>
-        <w:rPr>
-          <w:i/>
-        </w:rPr>
-        <w:t>src</w:t>
-      </w:r>
-      <w:proofErr w:type="spellEnd"/>
-      <w:r>
-        <w:t xml:space="preserve"> und können nach Installation aller benötigten Abhängigkeiten mit dem Kommando </w:t>
-      </w:r>
-      <w:proofErr w:type="spellStart"/>
-      <w:r>
-        <w:rPr>
-          <w:b/>
-        </w:rPr>
-        <w:t>npm</w:t>
-      </w:r>
-      <w:proofErr w:type="spellEnd"/>
-      <w:r>
-        <w:rPr>
-          <w:b/>
-        </w:rPr>
-        <w:t xml:space="preserve"> </w:t>
-      </w:r>
-      <w:proofErr w:type="spellStart"/>
-      <w:r>
-        <w:rPr>
-          <w:b/>
-        </w:rPr>
-        <w:t>test</w:t>
-      </w:r>
-      <w:proofErr w:type="spellEnd"/>
-      <w:r>
-        <w:t xml:space="preserve"> gestartet werden. </w:t>
-      </w:r>
-    </w:p>
-    <w:p>
-      <w:r>
-        <w:t>Die automatisierten Tests testen dabei alle API-</w:t>
-      </w:r>
-      <w:proofErr w:type="spellStart"/>
-      <w:r>
-        <w:t>Requests</w:t>
-      </w:r>
-      <w:proofErr w:type="spellEnd"/>
-      <w:r>
-        <w:t xml:space="preserve">. Dabei ist jedoch zu beachten, dass </w:t>
-      </w:r>
-      <w:r>
-        <w:t>der Server gestartet und die Datenbank komplett installiert sein</w:t>
-      </w:r>
-      <w:r>
-        <w:t xml:space="preserve"> muss.</w:t>
-      </w:r>
-    </w:p>
-    <w:p/>
-    <w:p>
       <w:r>
         <w:t xml:space="preserve">Nachdem das Backend getestet wurde, wurde das Frontend getestet. Das Frontend wurde manuell von den Entwicklern getestet und auf Fehler untersucht. </w:t>
       </w:r>
     </w:p>
     <w:sectPr>
-      <w:footerReference w:type="default" r:id="rId10"/>
+      <w:footerReference w:type="default" r:id="rId12"/>
       <w:pgSz w:w="11906" w:h="16838"/>
       <w:pgMar w:top="1417" w:right="1417" w:bottom="1134" w:left="1417" w:header="708" w:footer="708" w:gutter="0"/>
       <w:cols w:space="708"/>
@@ -2113,7 +2010,6 @@
     <w:next w:val="Standard"/>
     <w:link w:val="berschrift3Zchn"/>
     <w:uiPriority w:val="9"/>
-    <w:semiHidden/>
     <w:unhideWhenUsed/>
     <w:qFormat/>
     <w:rsid w:val="00A803FA"/>
@@ -2363,7 +2259,6 @@
     <w:basedOn w:val="Absatz-Standardschriftart"/>
     <w:link w:val="berschrift3"/>
     <w:uiPriority w:val="9"/>
-    <w:semiHidden/>
     <w:rsid w:val="00A803FA"/>
     <w:rPr>
       <w:rFonts w:asciiTheme="majorHAnsi" w:eastAsiaTheme="majorEastAsia" w:hAnsiTheme="majorHAnsi" w:cstheme="majorBidi"/>

</xml_diff>

<commit_message>
Fehlerabfrage GameEditPage, Fertigstellen User Guide
</commit_message>
<xml_diff>
--- a/docs/Ausarbeitung_Webanwendungen.docx
+++ b/docs/Ausarbeitung_Webanwendungen.docx
@@ -2,105 +2,1562 @@
 <file path=word/document.xml><?xml version="1.0" encoding="utf-8"?>
 <w:document xmlns:wpc="http://schemas.microsoft.com/office/word/2010/wordprocessingCanvas" xmlns:cx="http://schemas.microsoft.com/office/drawing/2014/chartex" xmlns:cx1="http://schemas.microsoft.com/office/drawing/2015/9/8/chartex" xmlns:cx2="http://schemas.microsoft.com/office/drawing/2015/10/21/chartex" xmlns:cx3="http://schemas.microsoft.com/office/drawing/2016/5/9/chartex" xmlns:cx4="http://schemas.microsoft.com/office/drawing/2016/5/10/chartex" xmlns:cx5="http://schemas.microsoft.com/office/drawing/2016/5/11/chartex" xmlns:cx6="http://schemas.microsoft.com/office/drawing/2016/5/12/chartex" xmlns:cx7="http://schemas.microsoft.com/office/drawing/2016/5/13/chartex" xmlns:cx8="http://schemas.microsoft.com/office/drawing/2016/5/14/chartex" xmlns:mc="http://schemas.openxmlformats.org/markup-compatibility/2006" xmlns:aink="http://schemas.microsoft.com/office/drawing/2016/ink" xmlns:am3d="http://schemas.microsoft.com/office/drawing/2017/model3d" xmlns:o="urn:schemas-microsoft-com:office:office" xmlns:r="http://schemas.openxmlformats.org/officeDocument/2006/relationships" xmlns:m="http://schemas.openxmlformats.org/officeDocument/2006/math" xmlns:v="urn:schemas-microsoft-com:vml" xmlns:wp14="http://schemas.microsoft.com/office/word/2010/wordprocessingDrawing" xmlns:wp="http://schemas.openxmlformats.org/drawingml/2006/wordprocessingDrawing" xmlns:w10="urn:schemas-microsoft-com:office:word" xmlns:w="http://schemas.openxmlformats.org/wordprocessingml/2006/main" xmlns:w14="http://schemas.microsoft.com/office/word/2010/wordml" xmlns:w15="http://schemas.microsoft.com/office/word/2012/wordml" xmlns:w16cid="http://schemas.microsoft.com/office/word/2016/wordml/cid" xmlns:w16se="http://schemas.microsoft.com/office/word/2015/wordml/symex" xmlns:wpg="http://schemas.microsoft.com/office/word/2010/wordprocessingGroup" xmlns:wpi="http://schemas.microsoft.com/office/word/2010/wordprocessingInk" xmlns:wne="http://schemas.microsoft.com/office/word/2006/wordml" xmlns:wps="http://schemas.microsoft.com/office/word/2010/wordprocessingShape" mc:Ignorable="w14 w15 w16se w16cid wp14">
   <w:body>
-    <w:p>
-      <w:pPr>
-        <w:pStyle w:val="Titel"/>
-      </w:pPr>
-      <w:r>
-        <w:t>Ausarbeitung – HTW Quiz</w:t>
-      </w:r>
-    </w:p>
-    <w:p>
-      <w:pPr>
-        <w:pStyle w:val="Titel"/>
-      </w:pPr>
-    </w:p>
+    <w:sdt>
+      <w:sdtPr>
+        <w:id w:val="-2364729"/>
+        <w:docPartObj>
+          <w:docPartGallery w:val="Cover Pages"/>
+          <w:docPartUnique/>
+        </w:docPartObj>
+      </w:sdtPr>
+      <w:sdtContent>
+        <w:p>
+          <w:r>
+            <w:rPr>
+              <w:noProof/>
+            </w:rPr>
+            <mc:AlternateContent>
+              <mc:Choice Requires="wpg">
+                <w:drawing>
+                  <wp:anchor distT="0" distB="0" distL="114300" distR="114300" simplePos="0" relativeHeight="251662336" behindDoc="0" locked="0" layoutInCell="1" allowOverlap="1">
+                    <wp:simplePos x="0" y="0"/>
+                    <wp:positionH relativeFrom="page">
+                      <wp:align>center</wp:align>
+                    </wp:positionH>
+                    <mc:AlternateContent>
+                      <mc:Choice Requires="wp14">
+                        <wp:positionV relativeFrom="page">
+                          <wp14:pctPosVOffset>2300</wp14:pctPosVOffset>
+                        </wp:positionV>
+                      </mc:Choice>
+                      <mc:Fallback>
+                        <wp:positionV relativeFrom="page">
+                          <wp:posOffset>245745</wp:posOffset>
+                        </wp:positionV>
+                      </mc:Fallback>
+                    </mc:AlternateContent>
+                    <wp:extent cx="7315200" cy="1215391"/>
+                    <wp:effectExtent l="0" t="0" r="1270" b="1905"/>
+                    <wp:wrapNone/>
+                    <wp:docPr id="149" name="Gruppe 149"/>
+                    <wp:cNvGraphicFramePr/>
+                    <a:graphic xmlns:a="http://schemas.openxmlformats.org/drawingml/2006/main">
+                      <a:graphicData uri="http://schemas.microsoft.com/office/word/2010/wordprocessingGroup">
+                        <wpg:wgp>
+                          <wpg:cNvGrpSpPr/>
+                          <wpg:grpSpPr>
+                            <a:xfrm>
+                              <a:off x="0" y="0"/>
+                              <a:ext cx="7315200" cy="1215391"/>
+                              <a:chOff x="0" y="-1"/>
+                              <a:chExt cx="7315200" cy="1216153"/>
+                            </a:xfrm>
+                          </wpg:grpSpPr>
+                          <wps:wsp>
+                            <wps:cNvPr id="150" name="Rechteck 51"/>
+                            <wps:cNvSpPr/>
+                            <wps:spPr>
+                              <a:xfrm>
+                                <a:off x="0" y="-1"/>
+                                <a:ext cx="7315200" cy="1130373"/>
+                              </a:xfrm>
+                              <a:custGeom>
+                                <a:avLst/>
+                                <a:gdLst>
+                                  <a:gd name="connsiteX0" fmla="*/ 0 w 7312660"/>
+                                  <a:gd name="connsiteY0" fmla="*/ 0 h 1215390"/>
+                                  <a:gd name="connsiteX1" fmla="*/ 7312660 w 7312660"/>
+                                  <a:gd name="connsiteY1" fmla="*/ 0 h 1215390"/>
+                                  <a:gd name="connsiteX2" fmla="*/ 7312660 w 7312660"/>
+                                  <a:gd name="connsiteY2" fmla="*/ 1215390 h 1215390"/>
+                                  <a:gd name="connsiteX3" fmla="*/ 0 w 7312660"/>
+                                  <a:gd name="connsiteY3" fmla="*/ 1215390 h 1215390"/>
+                                  <a:gd name="connsiteX4" fmla="*/ 0 w 7312660"/>
+                                  <a:gd name="connsiteY4" fmla="*/ 0 h 1215390"/>
+                                  <a:gd name="connsiteX0" fmla="*/ 0 w 7312660"/>
+                                  <a:gd name="connsiteY0" fmla="*/ 0 h 1215390"/>
+                                  <a:gd name="connsiteX1" fmla="*/ 7312660 w 7312660"/>
+                                  <a:gd name="connsiteY1" fmla="*/ 0 h 1215390"/>
+                                  <a:gd name="connsiteX2" fmla="*/ 7312660 w 7312660"/>
+                                  <a:gd name="connsiteY2" fmla="*/ 1215390 h 1215390"/>
+                                  <a:gd name="connsiteX3" fmla="*/ 3667125 w 7312660"/>
+                                  <a:gd name="connsiteY3" fmla="*/ 1209675 h 1215390"/>
+                                  <a:gd name="connsiteX4" fmla="*/ 0 w 7312660"/>
+                                  <a:gd name="connsiteY4" fmla="*/ 1215390 h 1215390"/>
+                                  <a:gd name="connsiteX5" fmla="*/ 0 w 7312660"/>
+                                  <a:gd name="connsiteY5" fmla="*/ 0 h 1215390"/>
+                                  <a:gd name="connsiteX0" fmla="*/ 0 w 7312660"/>
+                                  <a:gd name="connsiteY0" fmla="*/ 0 h 1215390"/>
+                                  <a:gd name="connsiteX1" fmla="*/ 7312660 w 7312660"/>
+                                  <a:gd name="connsiteY1" fmla="*/ 0 h 1215390"/>
+                                  <a:gd name="connsiteX2" fmla="*/ 7312660 w 7312660"/>
+                                  <a:gd name="connsiteY2" fmla="*/ 1215390 h 1215390"/>
+                                  <a:gd name="connsiteX3" fmla="*/ 3619500 w 7312660"/>
+                                  <a:gd name="connsiteY3" fmla="*/ 733425 h 1215390"/>
+                                  <a:gd name="connsiteX4" fmla="*/ 0 w 7312660"/>
+                                  <a:gd name="connsiteY4" fmla="*/ 1215390 h 1215390"/>
+                                  <a:gd name="connsiteX5" fmla="*/ 0 w 7312660"/>
+                                  <a:gd name="connsiteY5" fmla="*/ 0 h 1215390"/>
+                                  <a:gd name="connsiteX0" fmla="*/ 0 w 7312660"/>
+                                  <a:gd name="connsiteY0" fmla="*/ 0 h 1215390"/>
+                                  <a:gd name="connsiteX1" fmla="*/ 7312660 w 7312660"/>
+                                  <a:gd name="connsiteY1" fmla="*/ 0 h 1215390"/>
+                                  <a:gd name="connsiteX2" fmla="*/ 7312660 w 7312660"/>
+                                  <a:gd name="connsiteY2" fmla="*/ 1129665 h 1215390"/>
+                                  <a:gd name="connsiteX3" fmla="*/ 3619500 w 7312660"/>
+                                  <a:gd name="connsiteY3" fmla="*/ 733425 h 1215390"/>
+                                  <a:gd name="connsiteX4" fmla="*/ 0 w 7312660"/>
+                                  <a:gd name="connsiteY4" fmla="*/ 1215390 h 1215390"/>
+                                  <a:gd name="connsiteX5" fmla="*/ 0 w 7312660"/>
+                                  <a:gd name="connsiteY5" fmla="*/ 0 h 1215390"/>
+                                  <a:gd name="connsiteX0" fmla="*/ 9525 w 7322185"/>
+                                  <a:gd name="connsiteY0" fmla="*/ 0 h 1129665"/>
+                                  <a:gd name="connsiteX1" fmla="*/ 7322185 w 7322185"/>
+                                  <a:gd name="connsiteY1" fmla="*/ 0 h 1129665"/>
+                                  <a:gd name="connsiteX2" fmla="*/ 7322185 w 7322185"/>
+                                  <a:gd name="connsiteY2" fmla="*/ 1129665 h 1129665"/>
+                                  <a:gd name="connsiteX3" fmla="*/ 3629025 w 7322185"/>
+                                  <a:gd name="connsiteY3" fmla="*/ 733425 h 1129665"/>
+                                  <a:gd name="connsiteX4" fmla="*/ 0 w 7322185"/>
+                                  <a:gd name="connsiteY4" fmla="*/ 1091565 h 1129665"/>
+                                  <a:gd name="connsiteX5" fmla="*/ 9525 w 7322185"/>
+                                  <a:gd name="connsiteY5" fmla="*/ 0 h 1129665"/>
+                                  <a:gd name="connsiteX0" fmla="*/ 0 w 7312660"/>
+                                  <a:gd name="connsiteY0" fmla="*/ 0 h 1129665"/>
+                                  <a:gd name="connsiteX1" fmla="*/ 7312660 w 7312660"/>
+                                  <a:gd name="connsiteY1" fmla="*/ 0 h 1129665"/>
+                                  <a:gd name="connsiteX2" fmla="*/ 7312660 w 7312660"/>
+                                  <a:gd name="connsiteY2" fmla="*/ 1129665 h 1129665"/>
+                                  <a:gd name="connsiteX3" fmla="*/ 3619500 w 7312660"/>
+                                  <a:gd name="connsiteY3" fmla="*/ 733425 h 1129665"/>
+                                  <a:gd name="connsiteX4" fmla="*/ 0 w 7312660"/>
+                                  <a:gd name="connsiteY4" fmla="*/ 1091565 h 1129665"/>
+                                  <a:gd name="connsiteX5" fmla="*/ 0 w 7312660"/>
+                                  <a:gd name="connsiteY5" fmla="*/ 0 h 1129665"/>
+                                </a:gdLst>
+                                <a:ahLst/>
+                                <a:cxnLst>
+                                  <a:cxn ang="0">
+                                    <a:pos x="connsiteX0" y="connsiteY0"/>
+                                  </a:cxn>
+                                  <a:cxn ang="0">
+                                    <a:pos x="connsiteX1" y="connsiteY1"/>
+                                  </a:cxn>
+                                  <a:cxn ang="0">
+                                    <a:pos x="connsiteX2" y="connsiteY2"/>
+                                  </a:cxn>
+                                  <a:cxn ang="0">
+                                    <a:pos x="connsiteX3" y="connsiteY3"/>
+                                  </a:cxn>
+                                  <a:cxn ang="0">
+                                    <a:pos x="connsiteX4" y="connsiteY4"/>
+                                  </a:cxn>
+                                  <a:cxn ang="0">
+                                    <a:pos x="connsiteX5" y="connsiteY5"/>
+                                  </a:cxn>
+                                </a:cxnLst>
+                                <a:rect l="l" t="t" r="r" b="b"/>
+                                <a:pathLst>
+                                  <a:path w="7312660" h="1129665">
+                                    <a:moveTo>
+                                      <a:pt x="0" y="0"/>
+                                    </a:moveTo>
+                                    <a:lnTo>
+                                      <a:pt x="7312660" y="0"/>
+                                    </a:lnTo>
+                                    <a:lnTo>
+                                      <a:pt x="7312660" y="1129665"/>
+                                    </a:lnTo>
+                                    <a:lnTo>
+                                      <a:pt x="3619500" y="733425"/>
+                                    </a:lnTo>
+                                    <a:lnTo>
+                                      <a:pt x="0" y="1091565"/>
+                                    </a:lnTo>
+                                    <a:lnTo>
+                                      <a:pt x="0" y="0"/>
+                                    </a:lnTo>
+                                    <a:close/>
+                                  </a:path>
+                                </a:pathLst>
+                              </a:custGeom>
+                              <a:ln>
+                                <a:noFill/>
+                              </a:ln>
+                            </wps:spPr>
+                            <wps:style>
+                              <a:lnRef idx="2">
+                                <a:schemeClr val="accent1">
+                                  <a:shade val="50000"/>
+                                </a:schemeClr>
+                              </a:lnRef>
+                              <a:fillRef idx="1">
+                                <a:schemeClr val="accent1"/>
+                              </a:fillRef>
+                              <a:effectRef idx="0">
+                                <a:schemeClr val="accent1"/>
+                              </a:effectRef>
+                              <a:fontRef idx="minor">
+                                <a:schemeClr val="lt1"/>
+                              </a:fontRef>
+                            </wps:style>
+                            <wps:bodyPr rot="0" spcFirstLastPara="0" vertOverflow="overflow" horzOverflow="overflow" vert="horz" wrap="square" lIns="91440" tIns="45720" rIns="91440" bIns="45720" numCol="1" spcCol="0" rtlCol="0" fromWordArt="0" anchor="ctr" anchorCtr="0" forceAA="0" compatLnSpc="1">
+                              <a:prstTxWarp prst="textNoShape">
+                                <a:avLst/>
+                              </a:prstTxWarp>
+                              <a:noAutofit/>
+                            </wps:bodyPr>
+                          </wps:wsp>
+                          <wps:wsp>
+                            <wps:cNvPr id="151" name="Rechteck 151"/>
+                            <wps:cNvSpPr/>
+                            <wps:spPr>
+                              <a:xfrm>
+                                <a:off x="0" y="0"/>
+                                <a:ext cx="7315200" cy="1216152"/>
+                              </a:xfrm>
+                              <a:prstGeom prst="rect">
+                                <a:avLst/>
+                              </a:prstGeom>
+                              <a:blipFill>
+                                <a:blip r:embed="rId7"/>
+                                <a:stretch>
+                                  <a:fillRect r="-7574"/>
+                                </a:stretch>
+                              </a:blipFill>
+                              <a:ln>
+                                <a:noFill/>
+                              </a:ln>
+                            </wps:spPr>
+                            <wps:style>
+                              <a:lnRef idx="2">
+                                <a:schemeClr val="accent1">
+                                  <a:shade val="50000"/>
+                                </a:schemeClr>
+                              </a:lnRef>
+                              <a:fillRef idx="1">
+                                <a:schemeClr val="accent1"/>
+                              </a:fillRef>
+                              <a:effectRef idx="0">
+                                <a:schemeClr val="accent1"/>
+                              </a:effectRef>
+                              <a:fontRef idx="minor">
+                                <a:schemeClr val="lt1"/>
+                              </a:fontRef>
+                            </wps:style>
+                            <wps:bodyPr rot="0" spcFirstLastPara="0" vertOverflow="overflow" horzOverflow="overflow" vert="horz" wrap="square" lIns="91440" tIns="45720" rIns="91440" bIns="45720" numCol="1" spcCol="0" rtlCol="0" fromWordArt="0" anchor="ctr" anchorCtr="0" forceAA="0" compatLnSpc="1">
+                              <a:prstTxWarp prst="textNoShape">
+                                <a:avLst/>
+                              </a:prstTxWarp>
+                              <a:noAutofit/>
+                            </wps:bodyPr>
+                          </wps:wsp>
+                        </wpg:wgp>
+                      </a:graphicData>
+                    </a:graphic>
+                    <wp14:sizeRelH relativeFrom="page">
+                      <wp14:pctWidth>94100</wp14:pctWidth>
+                    </wp14:sizeRelH>
+                    <wp14:sizeRelV relativeFrom="page">
+                      <wp14:pctHeight>12100</wp14:pctHeight>
+                    </wp14:sizeRelV>
+                  </wp:anchor>
+                </w:drawing>
+              </mc:Choice>
+              <mc:Fallback>
+                <w:pict>
+                  <v:group w14:anchorId="0F7F3858" id="Gruppe 149" o:spid="_x0000_s1026" style="position:absolute;margin-left:0;margin-top:0;width:8in;height:95.7pt;z-index:251662336;mso-width-percent:941;mso-height-percent:121;mso-top-percent:23;mso-position-horizontal:center;mso-position-horizontal-relative:page;mso-position-vertical-relative:page;mso-width-percent:941;mso-height-percent:121;mso-top-percent:23" coordorigin="" coordsize="73152,12161" o:gfxdata="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">
+                    <v:shape id="Rechteck 51" o:spid="_x0000_s1027" style="position:absolute;width:73152;height:11303;visibility:visible;mso-wrap-style:square;v-text-anchor:middle" coordsize="7312660,1129665" o:gfxdata="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" path="m,l7312660,r,1129665l3619500,733425,,1091565,,xe" fillcolor="#4472c4 [3204]" stroked="f" strokeweight="1pt">
+                      <v:stroke joinstyle="miter"/>
+                      <v:path arrowok="t" o:connecttype="custom" o:connectlocs="0,0;7315200,0;7315200,1130373;3620757,733885;0,1092249;0,0" o:connectangles="0,0,0,0,0,0"/>
+                    </v:shape>
+                    <v:rect id="Rechteck 151" o:spid="_x0000_s1028" style="position:absolute;width:73152;height:12161;visibility:visible;mso-wrap-style:square;v-text-anchor:middle" o:gfxdata="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" stroked="f" strokeweight="1pt">
+                      <v:fill r:id="rId8" o:title="" recolor="t" rotate="t" type="frame"/>
+                    </v:rect>
+                    <w10:wrap anchorx="page" anchory="page"/>
+                  </v:group>
+                </w:pict>
+              </mc:Fallback>
+            </mc:AlternateContent>
+          </w:r>
+          <w:r>
+            <w:rPr>
+              <w:noProof/>
+            </w:rPr>
+            <mc:AlternateContent>
+              <mc:Choice Requires="wps">
+                <w:drawing>
+                  <wp:anchor distT="0" distB="0" distL="114300" distR="114300" simplePos="0" relativeHeight="251660288" behindDoc="0" locked="0" layoutInCell="1" allowOverlap="1">
+                    <wp:simplePos x="0" y="0"/>
+                    <wp:positionH relativeFrom="page">
+                      <wp:align>center</wp:align>
+                    </wp:positionH>
+                    <mc:AlternateContent>
+                      <mc:Choice Requires="wp14">
+                        <wp:positionV relativeFrom="page">
+                          <wp14:pctPosVOffset>81800</wp14:pctPosVOffset>
+                        </wp:positionV>
+                      </mc:Choice>
+                      <mc:Fallback>
+                        <wp:positionV relativeFrom="page">
+                          <wp:posOffset>8745855</wp:posOffset>
+                        </wp:positionV>
+                      </mc:Fallback>
+                    </mc:AlternateContent>
+                    <wp:extent cx="7315200" cy="914400"/>
+                    <wp:effectExtent l="0" t="0" r="0" b="8255"/>
+                    <wp:wrapSquare wrapText="bothSides"/>
+                    <wp:docPr id="152" name="Textfeld 152"/>
+                    <wp:cNvGraphicFramePr/>
+                    <a:graphic xmlns:a="http://schemas.openxmlformats.org/drawingml/2006/main">
+                      <a:graphicData uri="http://schemas.microsoft.com/office/word/2010/wordprocessingShape">
+                        <wps:wsp>
+                          <wps:cNvSpPr txBox="1"/>
+                          <wps:spPr>
+                            <a:xfrm>
+                              <a:off x="0" y="0"/>
+                              <a:ext cx="7315200" cy="914400"/>
+                            </a:xfrm>
+                            <a:prstGeom prst="rect">
+                              <a:avLst/>
+                            </a:prstGeom>
+                            <a:noFill/>
+                            <a:ln w="6350">
+                              <a:noFill/>
+                            </a:ln>
+                            <a:effectLst/>
+                          </wps:spPr>
+                          <wps:style>
+                            <a:lnRef idx="0">
+                              <a:schemeClr val="accent1"/>
+                            </a:lnRef>
+                            <a:fillRef idx="0">
+                              <a:schemeClr val="accent1"/>
+                            </a:fillRef>
+                            <a:effectRef idx="0">
+                              <a:schemeClr val="accent1"/>
+                            </a:effectRef>
+                            <a:fontRef idx="minor">
+                              <a:schemeClr val="dk1"/>
+                            </a:fontRef>
+                          </wps:style>
+                          <wps:txbx>
+                            <w:txbxContent>
+                              <w:p>
+                                <w:pPr>
+                                  <w:pStyle w:val="KeinLeerraum"/>
+                                  <w:jc w:val="right"/>
+                                  <w:rPr>
+                                    <w:color w:val="595959" w:themeColor="text1" w:themeTint="A6"/>
+                                    <w:sz w:val="28"/>
+                                    <w:szCs w:val="28"/>
+                                  </w:rPr>
+                                </w:pPr>
+                              </w:p>
+                              <w:p>
+                                <w:pPr>
+                                  <w:pStyle w:val="KeinLeerraum"/>
+                                  <w:jc w:val="right"/>
+                                  <w:rPr>
+                                    <w:color w:val="595959" w:themeColor="text1" w:themeTint="A6"/>
+                                    <w:sz w:val="18"/>
+                                    <w:szCs w:val="18"/>
+                                  </w:rPr>
+                                </w:pPr>
+                                <w:r>
+                                  <w:rPr>
+                                    <w:color w:val="595959" w:themeColor="text1" w:themeTint="A6"/>
+                                    <w:sz w:val="28"/>
+                                    <w:szCs w:val="28"/>
+                                  </w:rPr>
+                                  <w:t>Marius Backes und Tobias Meiser</w:t>
+                                </w:r>
+                                <w:sdt>
+                                  <w:sdtPr>
+                                    <w:rPr>
+                                      <w:color w:val="595959" w:themeColor="text1" w:themeTint="A6"/>
+                                      <w:sz w:val="18"/>
+                                      <w:szCs w:val="18"/>
+                                    </w:rPr>
+                                    <w:alias w:val="E-Mail"/>
+                                    <w:tag w:val="E-Mail"/>
+                                    <w:id w:val="215557244"/>
+                                    <w:showingPlcHdr/>
+                                    <w:dataBinding w:prefixMappings="xmlns:ns0='http://schemas.microsoft.com/office/2006/coverPageProps' " w:xpath="/ns0:CoverPageProperties[1]/ns0:CompanyEmail[1]" w:storeItemID="{55AF091B-3C7A-41E3-B477-F2FDAA23CFDA}"/>
+                                    <w:text/>
+                                  </w:sdtPr>
+                                  <w:sdtContent>
+                                    <w:r>
+                                      <w:rPr>
+                                        <w:color w:val="595959" w:themeColor="text1" w:themeTint="A6"/>
+                                        <w:sz w:val="18"/>
+                                        <w:szCs w:val="18"/>
+                                      </w:rPr>
+                                      <w:t xml:space="preserve">     </w:t>
+                                    </w:r>
+                                  </w:sdtContent>
+                                </w:sdt>
+                              </w:p>
+                            </w:txbxContent>
+                          </wps:txbx>
+                          <wps:bodyPr rot="0" spcFirstLastPara="0" vertOverflow="overflow" horzOverflow="overflow" vert="horz" wrap="square" lIns="1600200" tIns="0" rIns="685800" bIns="0" numCol="1" spcCol="0" rtlCol="0" fromWordArt="0" anchor="b" anchorCtr="0" forceAA="0" compatLnSpc="1">
+                            <a:prstTxWarp prst="textNoShape">
+                              <a:avLst/>
+                            </a:prstTxWarp>
+                            <a:noAutofit/>
+                          </wps:bodyPr>
+                        </wps:wsp>
+                      </a:graphicData>
+                    </a:graphic>
+                    <wp14:sizeRelH relativeFrom="page">
+                      <wp14:pctWidth>94100</wp14:pctWidth>
+                    </wp14:sizeRelH>
+                    <wp14:sizeRelV relativeFrom="page">
+                      <wp14:pctHeight>9200</wp14:pctHeight>
+                    </wp14:sizeRelV>
+                  </wp:anchor>
+                </w:drawing>
+              </mc:Choice>
+              <mc:Fallback>
+                <w:pict>
+                  <v:shapetype id="_x0000_t202" coordsize="21600,21600" o:spt="202" path="m,l,21600r21600,l21600,xe">
+                    <v:stroke joinstyle="miter"/>
+                    <v:path gradientshapeok="t" o:connecttype="rect"/>
+                  </v:shapetype>
+                  <v:shape id="Textfeld 152" o:spid="_x0000_s1026" type="#_x0000_t202" style="position:absolute;margin-left:0;margin-top:0;width:8in;height:1in;z-index:251660288;visibility:visible;mso-wrap-style:square;mso-width-percent:941;mso-height-percent:92;mso-top-percent:818;mso-wrap-distance-left:9pt;mso-wrap-distance-top:0;mso-wrap-distance-right:9pt;mso-wrap-distance-bottom:0;mso-position-horizontal:center;mso-position-horizontal-relative:page;mso-position-vertical-relative:page;mso-width-percent:941;mso-height-percent:92;mso-top-percent:818;mso-width-relative:page;mso-height-relative:page;v-text-anchor:bottom" o:gfxdata="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" filled="f" stroked="f" strokeweight=".5pt">
+                    <v:textbox inset="126pt,0,54pt,0">
+                      <w:txbxContent>
+                        <w:p>
+                          <w:pPr>
+                            <w:pStyle w:val="KeinLeerraum"/>
+                            <w:jc w:val="right"/>
+                            <w:rPr>
+                              <w:color w:val="595959" w:themeColor="text1" w:themeTint="A6"/>
+                              <w:sz w:val="28"/>
+                              <w:szCs w:val="28"/>
+                            </w:rPr>
+                          </w:pPr>
+                        </w:p>
+                        <w:p>
+                          <w:pPr>
+                            <w:pStyle w:val="KeinLeerraum"/>
+                            <w:jc w:val="right"/>
+                            <w:rPr>
+                              <w:color w:val="595959" w:themeColor="text1" w:themeTint="A6"/>
+                              <w:sz w:val="18"/>
+                              <w:szCs w:val="18"/>
+                            </w:rPr>
+                          </w:pPr>
+                          <w:r>
+                            <w:rPr>
+                              <w:color w:val="595959" w:themeColor="text1" w:themeTint="A6"/>
+                              <w:sz w:val="28"/>
+                              <w:szCs w:val="28"/>
+                            </w:rPr>
+                            <w:t>Marius Backes und Tobias Meiser</w:t>
+                          </w:r>
+                          <w:sdt>
+                            <w:sdtPr>
+                              <w:rPr>
+                                <w:color w:val="595959" w:themeColor="text1" w:themeTint="A6"/>
+                                <w:sz w:val="18"/>
+                                <w:szCs w:val="18"/>
+                              </w:rPr>
+                              <w:alias w:val="E-Mail"/>
+                              <w:tag w:val="E-Mail"/>
+                              <w:id w:val="215557244"/>
+                              <w:showingPlcHdr/>
+                              <w:dataBinding w:prefixMappings="xmlns:ns0='http://schemas.microsoft.com/office/2006/coverPageProps' " w:xpath="/ns0:CoverPageProperties[1]/ns0:CompanyEmail[1]" w:storeItemID="{55AF091B-3C7A-41E3-B477-F2FDAA23CFDA}"/>
+                              <w:text/>
+                            </w:sdtPr>
+                            <w:sdtContent>
+                              <w:r>
+                                <w:rPr>
+                                  <w:color w:val="595959" w:themeColor="text1" w:themeTint="A6"/>
+                                  <w:sz w:val="18"/>
+                                  <w:szCs w:val="18"/>
+                                </w:rPr>
+                                <w:t xml:space="preserve">     </w:t>
+                              </w:r>
+                            </w:sdtContent>
+                          </w:sdt>
+                        </w:p>
+                      </w:txbxContent>
+                    </v:textbox>
+                    <w10:wrap type="square" anchorx="page" anchory="page"/>
+                  </v:shape>
+                </w:pict>
+              </mc:Fallback>
+            </mc:AlternateContent>
+          </w:r>
+          <w:r>
+            <w:rPr>
+              <w:noProof/>
+            </w:rPr>
+            <mc:AlternateContent>
+              <mc:Choice Requires="wps">
+                <w:drawing>
+                  <wp:anchor distT="0" distB="0" distL="114300" distR="114300" simplePos="0" relativeHeight="251659264" behindDoc="0" locked="0" layoutInCell="1" allowOverlap="1">
+                    <wp:simplePos x="0" y="0"/>
+                    <wp:positionH relativeFrom="page">
+                      <wp:align>center</wp:align>
+                    </wp:positionH>
+                    <mc:AlternateContent>
+                      <mc:Choice Requires="wp14">
+                        <wp:positionV relativeFrom="page">
+                          <wp14:pctPosVOffset>30000</wp14:pctPosVOffset>
+                        </wp:positionV>
+                      </mc:Choice>
+                      <mc:Fallback>
+                        <wp:positionV relativeFrom="page">
+                          <wp:posOffset>3207385</wp:posOffset>
+                        </wp:positionV>
+                      </mc:Fallback>
+                    </mc:AlternateContent>
+                    <wp:extent cx="7315200" cy="3638550"/>
+                    <wp:effectExtent l="0" t="0" r="0" b="6350"/>
+                    <wp:wrapSquare wrapText="bothSides"/>
+                    <wp:docPr id="154" name="Textfeld 154"/>
+                    <wp:cNvGraphicFramePr/>
+                    <a:graphic xmlns:a="http://schemas.openxmlformats.org/drawingml/2006/main">
+                      <a:graphicData uri="http://schemas.microsoft.com/office/word/2010/wordprocessingShape">
+                        <wps:wsp>
+                          <wps:cNvSpPr txBox="1"/>
+                          <wps:spPr>
+                            <a:xfrm>
+                              <a:off x="0" y="0"/>
+                              <a:ext cx="7315200" cy="3638550"/>
+                            </a:xfrm>
+                            <a:prstGeom prst="rect">
+                              <a:avLst/>
+                            </a:prstGeom>
+                            <a:noFill/>
+                            <a:ln w="6350">
+                              <a:noFill/>
+                            </a:ln>
+                            <a:effectLst/>
+                          </wps:spPr>
+                          <wps:style>
+                            <a:lnRef idx="0">
+                              <a:schemeClr val="accent1"/>
+                            </a:lnRef>
+                            <a:fillRef idx="0">
+                              <a:schemeClr val="accent1"/>
+                            </a:fillRef>
+                            <a:effectRef idx="0">
+                              <a:schemeClr val="accent1"/>
+                            </a:effectRef>
+                            <a:fontRef idx="minor">
+                              <a:schemeClr val="dk1"/>
+                            </a:fontRef>
+                          </wps:style>
+                          <wps:txbx>
+                            <w:txbxContent>
+                              <w:p>
+                                <w:pPr>
+                                  <w:jc w:val="right"/>
+                                  <w:rPr>
+                                    <w:color w:val="4472C4" w:themeColor="accent1"/>
+                                    <w:sz w:val="64"/>
+                                    <w:szCs w:val="64"/>
+                                  </w:rPr>
+                                </w:pPr>
+                                <w:sdt>
+                                  <w:sdtPr>
+                                    <w:rPr>
+                                      <w:caps/>
+                                      <w:color w:val="4472C4" w:themeColor="accent1"/>
+                                      <w:sz w:val="64"/>
+                                      <w:szCs w:val="64"/>
+                                    </w:rPr>
+                                    <w:alias w:val="Titel"/>
+                                    <w:tag w:val=""/>
+                                    <w:id w:val="1171683866"/>
+                                    <w:dataBinding w:prefixMappings="xmlns:ns0='http://purl.org/dc/elements/1.1/' xmlns:ns1='http://schemas.openxmlformats.org/package/2006/metadata/core-properties' " w:xpath="/ns1:coreProperties[1]/ns0:title[1]" w:storeItemID="{6C3C8BC8-F283-45AE-878A-BAB7291924A1}"/>
+                                    <w:text w:multiLine="1"/>
+                                  </w:sdtPr>
+                                  <w:sdtContent>
+                                    <w:r>
+                                      <w:rPr>
+                                        <w:caps/>
+                                        <w:color w:val="4472C4" w:themeColor="accent1"/>
+                                        <w:sz w:val="64"/>
+                                        <w:szCs w:val="64"/>
+                                      </w:rPr>
+                                      <w:t xml:space="preserve">Ausarbeitung – </w:t>
+                                    </w:r>
+                                    <w:proofErr w:type="spellStart"/>
+                                    <w:r>
+                                      <w:rPr>
+                                        <w:caps/>
+                                        <w:color w:val="4472C4" w:themeColor="accent1"/>
+                                        <w:sz w:val="64"/>
+                                        <w:szCs w:val="64"/>
+                                      </w:rPr>
+                                      <w:t>HTW</w:t>
+                                    </w:r>
+                                    <w:proofErr w:type="spellEnd"/>
+                                    <w:r>
+                                      <w:rPr>
+                                        <w:caps/>
+                                        <w:color w:val="4472C4" w:themeColor="accent1"/>
+                                        <w:sz w:val="64"/>
+                                        <w:szCs w:val="64"/>
+                                      </w:rPr>
+                                      <w:t xml:space="preserve"> Quiz</w:t>
+                                    </w:r>
+                                  </w:sdtContent>
+                                </w:sdt>
+                              </w:p>
+                              <w:sdt>
+                                <w:sdtPr>
+                                  <w:rPr>
+                                    <w:color w:val="404040" w:themeColor="text1" w:themeTint="BF"/>
+                                    <w:sz w:val="36"/>
+                                    <w:szCs w:val="36"/>
+                                  </w:rPr>
+                                  <w:alias w:val="Untertitel"/>
+                                  <w:tag w:val=""/>
+                                  <w:id w:val="-1703939090"/>
+                                  <w:dataBinding w:prefixMappings="xmlns:ns0='http://purl.org/dc/elements/1.1/' xmlns:ns1='http://schemas.openxmlformats.org/package/2006/metadata/core-properties' " w:xpath="/ns1:coreProperties[1]/ns0:subject[1]" w:storeItemID="{6C3C8BC8-F283-45AE-878A-BAB7291924A1}"/>
+                                  <w:text/>
+                                </w:sdtPr>
+                                <w:sdtContent>
+                                  <w:p>
+                                    <w:pPr>
+                                      <w:jc w:val="right"/>
+                                      <w:rPr>
+                                        <w:smallCaps/>
+                                        <w:color w:val="404040" w:themeColor="text1" w:themeTint="BF"/>
+                                        <w:sz w:val="36"/>
+                                        <w:szCs w:val="36"/>
+                                      </w:rPr>
+                                    </w:pPr>
+                                    <w:proofErr w:type="spellStart"/>
+                                    <w:r>
+                                      <w:rPr>
+                                        <w:color w:val="404040" w:themeColor="text1" w:themeTint="BF"/>
+                                        <w:sz w:val="36"/>
+                                        <w:szCs w:val="36"/>
+                                      </w:rPr>
+                                      <w:t>HTW</w:t>
+                                    </w:r>
+                                    <w:proofErr w:type="spellEnd"/>
+                                    <w:r>
+                                      <w:rPr>
+                                        <w:color w:val="404040" w:themeColor="text1" w:themeTint="BF"/>
+                                        <w:sz w:val="36"/>
+                                        <w:szCs w:val="36"/>
+                                      </w:rPr>
+                                      <w:t xml:space="preserve"> Saarland – Wahlfach Webanwendungen</w:t>
+                                    </w:r>
+                                  </w:p>
+                                </w:sdtContent>
+                              </w:sdt>
+                            </w:txbxContent>
+                          </wps:txbx>
+                          <wps:bodyPr rot="0" spcFirstLastPara="0" vertOverflow="overflow" horzOverflow="overflow" vert="horz" wrap="square" lIns="1600200" tIns="0" rIns="685800" bIns="0" numCol="1" spcCol="0" rtlCol="0" fromWordArt="0" anchor="b" anchorCtr="0" forceAA="0" compatLnSpc="1">
+                            <a:prstTxWarp prst="textNoShape">
+                              <a:avLst/>
+                            </a:prstTxWarp>
+                            <a:noAutofit/>
+                          </wps:bodyPr>
+                        </wps:wsp>
+                      </a:graphicData>
+                    </a:graphic>
+                    <wp14:sizeRelH relativeFrom="page">
+                      <wp14:pctWidth>94100</wp14:pctWidth>
+                    </wp14:sizeRelH>
+                    <wp14:sizeRelV relativeFrom="page">
+                      <wp14:pctHeight>36300</wp14:pctHeight>
+                    </wp14:sizeRelV>
+                  </wp:anchor>
+                </w:drawing>
+              </mc:Choice>
+              <mc:Fallback>
+                <w:pict>
+                  <v:shape id="Textfeld 154" o:spid="_x0000_s1027" type="#_x0000_t202" style="position:absolute;margin-left:0;margin-top:0;width:8in;height:286.5pt;z-index:251659264;visibility:visible;mso-wrap-style:square;mso-width-percent:941;mso-height-percent:363;mso-top-percent:300;mso-wrap-distance-left:9pt;mso-wrap-distance-top:0;mso-wrap-distance-right:9pt;mso-wrap-distance-bottom:0;mso-position-horizontal:center;mso-position-horizontal-relative:page;mso-position-vertical-relative:page;mso-width-percent:941;mso-height-percent:363;mso-top-percent:300;mso-width-relative:page;mso-height-relative:page;v-text-anchor:bottom" o:gfxdata="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" filled="f" stroked="f" strokeweight=".5pt">
+                    <v:textbox inset="126pt,0,54pt,0">
+                      <w:txbxContent>
+                        <w:p>
+                          <w:pPr>
+                            <w:jc w:val="right"/>
+                            <w:rPr>
+                              <w:color w:val="4472C4" w:themeColor="accent1"/>
+                              <w:sz w:val="64"/>
+                              <w:szCs w:val="64"/>
+                            </w:rPr>
+                          </w:pPr>
+                          <w:sdt>
+                            <w:sdtPr>
+                              <w:rPr>
+                                <w:caps/>
+                                <w:color w:val="4472C4" w:themeColor="accent1"/>
+                                <w:sz w:val="64"/>
+                                <w:szCs w:val="64"/>
+                              </w:rPr>
+                              <w:alias w:val="Titel"/>
+                              <w:tag w:val=""/>
+                              <w:id w:val="1171683866"/>
+                              <w:dataBinding w:prefixMappings="xmlns:ns0='http://purl.org/dc/elements/1.1/' xmlns:ns1='http://schemas.openxmlformats.org/package/2006/metadata/core-properties' " w:xpath="/ns1:coreProperties[1]/ns0:title[1]" w:storeItemID="{6C3C8BC8-F283-45AE-878A-BAB7291924A1}"/>
+                              <w:text w:multiLine="1"/>
+                            </w:sdtPr>
+                            <w:sdtContent>
+                              <w:r>
+                                <w:rPr>
+                                  <w:caps/>
+                                  <w:color w:val="4472C4" w:themeColor="accent1"/>
+                                  <w:sz w:val="64"/>
+                                  <w:szCs w:val="64"/>
+                                </w:rPr>
+                                <w:t xml:space="preserve">Ausarbeitung – </w:t>
+                              </w:r>
+                              <w:proofErr w:type="spellStart"/>
+                              <w:r>
+                                <w:rPr>
+                                  <w:caps/>
+                                  <w:color w:val="4472C4" w:themeColor="accent1"/>
+                                  <w:sz w:val="64"/>
+                                  <w:szCs w:val="64"/>
+                                </w:rPr>
+                                <w:t>HTW</w:t>
+                              </w:r>
+                              <w:proofErr w:type="spellEnd"/>
+                              <w:r>
+                                <w:rPr>
+                                  <w:caps/>
+                                  <w:color w:val="4472C4" w:themeColor="accent1"/>
+                                  <w:sz w:val="64"/>
+                                  <w:szCs w:val="64"/>
+                                </w:rPr>
+                                <w:t xml:space="preserve"> Quiz</w:t>
+                              </w:r>
+                            </w:sdtContent>
+                          </w:sdt>
+                        </w:p>
+                        <w:sdt>
+                          <w:sdtPr>
+                            <w:rPr>
+                              <w:color w:val="404040" w:themeColor="text1" w:themeTint="BF"/>
+                              <w:sz w:val="36"/>
+                              <w:szCs w:val="36"/>
+                            </w:rPr>
+                            <w:alias w:val="Untertitel"/>
+                            <w:tag w:val=""/>
+                            <w:id w:val="-1703939090"/>
+                            <w:dataBinding w:prefixMappings="xmlns:ns0='http://purl.org/dc/elements/1.1/' xmlns:ns1='http://schemas.openxmlformats.org/package/2006/metadata/core-properties' " w:xpath="/ns1:coreProperties[1]/ns0:subject[1]" w:storeItemID="{6C3C8BC8-F283-45AE-878A-BAB7291924A1}"/>
+                            <w:text/>
+                          </w:sdtPr>
+                          <w:sdtContent>
+                            <w:p>
+                              <w:pPr>
+                                <w:jc w:val="right"/>
+                                <w:rPr>
+                                  <w:smallCaps/>
+                                  <w:color w:val="404040" w:themeColor="text1" w:themeTint="BF"/>
+                                  <w:sz w:val="36"/>
+                                  <w:szCs w:val="36"/>
+                                </w:rPr>
+                              </w:pPr>
+                              <w:proofErr w:type="spellStart"/>
+                              <w:r>
+                                <w:rPr>
+                                  <w:color w:val="404040" w:themeColor="text1" w:themeTint="BF"/>
+                                  <w:sz w:val="36"/>
+                                  <w:szCs w:val="36"/>
+                                </w:rPr>
+                                <w:t>HTW</w:t>
+                              </w:r>
+                              <w:proofErr w:type="spellEnd"/>
+                              <w:r>
+                                <w:rPr>
+                                  <w:color w:val="404040" w:themeColor="text1" w:themeTint="BF"/>
+                                  <w:sz w:val="36"/>
+                                  <w:szCs w:val="36"/>
+                                </w:rPr>
+                                <w:t xml:space="preserve"> Saarland – Wahlfach Webanwendungen</w:t>
+                              </w:r>
+                            </w:p>
+                          </w:sdtContent>
+                        </w:sdt>
+                      </w:txbxContent>
+                    </v:textbox>
+                    <w10:wrap type="square" anchorx="page" anchory="page"/>
+                  </v:shape>
+                </w:pict>
+              </mc:Fallback>
+            </mc:AlternateContent>
+          </w:r>
+        </w:p>
+        <w:p>
+          <w:pPr>
+            <w:rPr>
+              <w:rFonts w:asciiTheme="majorHAnsi" w:eastAsiaTheme="majorEastAsia" w:hAnsiTheme="majorHAnsi" w:cstheme="majorBidi"/>
+              <w:color w:val="4472C4" w:themeColor="accent1"/>
+              <w:spacing w:val="-10"/>
+              <w:sz w:val="56"/>
+              <w:szCs w:val="56"/>
+            </w:rPr>
+          </w:pPr>
+          <w:r>
+            <w:br w:type="page"/>
+          </w:r>
+        </w:p>
+      </w:sdtContent>
+    </w:sdt>
     <w:p>
       <w:pPr>
         <w:pStyle w:val="Untertitel"/>
       </w:pPr>
-      <w:r>
-        <w:t>HTW Saarland – Wahlfach Webanwendungen</w:t>
-      </w:r>
     </w:p>
     <w:p>
       <w:pPr>
         <w:pStyle w:val="Untertitel"/>
       </w:pPr>
     </w:p>
-    <w:p>
-      <w:pPr>
-        <w:pStyle w:val="Untertitel"/>
-      </w:pPr>
-    </w:p>
-    <w:p>
-      <w:pPr>
-        <w:pStyle w:val="Untertitel"/>
-      </w:pPr>
-    </w:p>
-    <w:p>
-      <w:pPr>
-        <w:pStyle w:val="Untertitel"/>
-      </w:pPr>
-    </w:p>
-    <w:p>
-      <w:pPr>
-        <w:pStyle w:val="Untertitel"/>
-      </w:pPr>
-    </w:p>
-    <w:p>
-      <w:pPr>
-        <w:pStyle w:val="Untertitel"/>
-      </w:pPr>
-    </w:p>
-    <w:p>
-      <w:pPr>
-        <w:pStyle w:val="Untertitel"/>
-      </w:pPr>
-    </w:p>
-    <w:p>
-      <w:pPr>
-        <w:pStyle w:val="Untertitel"/>
-      </w:pPr>
-    </w:p>
-    <w:p>
-      <w:pPr>
-        <w:pStyle w:val="Untertitel"/>
-      </w:pPr>
-    </w:p>
-    <w:p>
-      <w:pPr>
-        <w:pStyle w:val="Untertitel"/>
-      </w:pPr>
-    </w:p>
-    <w:p>
-      <w:r>
-        <w:t>Marius Backes und Tobias Meiser</w:t>
-      </w:r>
-    </w:p>
+    <w:sdt>
+      <w:sdtPr>
+        <w:id w:val="697587709"/>
+        <w:docPartObj>
+          <w:docPartGallery w:val="Table of Contents"/>
+          <w:docPartUnique/>
+        </w:docPartObj>
+      </w:sdtPr>
+      <w:sdtEndPr>
+        <w:rPr>
+          <w:rFonts w:asciiTheme="minorHAnsi" w:eastAsiaTheme="minorEastAsia" w:hAnsiTheme="minorHAnsi" w:cstheme="minorBidi"/>
+          <w:b/>
+          <w:bCs/>
+          <w:color w:val="auto"/>
+          <w:sz w:val="22"/>
+          <w:szCs w:val="20"/>
+        </w:rPr>
+      </w:sdtEndPr>
+      <w:sdtContent>
+        <w:p>
+          <w:pPr>
+            <w:pStyle w:val="Inhaltsverzeichnisberschrift"/>
+          </w:pPr>
+          <w:r>
+            <w:t>Inhalt</w:t>
+          </w:r>
+        </w:p>
+        <w:p>
+          <w:pPr>
+            <w:pStyle w:val="Verzeichnis1"/>
+            <w:tabs>
+              <w:tab w:val="right" w:leader="dot" w:pos="9062"/>
+            </w:tabs>
+            <w:rPr>
+              <w:noProof/>
+            </w:rPr>
+          </w:pPr>
+          <w:r>
+            <w:fldChar w:fldCharType="begin"/>
+          </w:r>
+          <w:r>
+            <w:instrText xml:space="preserve"> TOC \o "1-3" \h \z \u </w:instrText>
+          </w:r>
+          <w:r>
+            <w:fldChar w:fldCharType="separate"/>
+          </w:r>
+          <w:hyperlink w:anchor="_Toc523153993" w:history="1">
+            <w:r>
+              <w:rPr>
+                <w:rStyle w:val="Hyperlink"/>
+                <w:noProof/>
+              </w:rPr>
+              <w:t>Inhalt</w:t>
+            </w:r>
+            <w:r>
+              <w:rPr>
+                <w:noProof/>
+                <w:webHidden/>
+              </w:rPr>
+              <w:tab/>
+            </w:r>
+            <w:r>
+              <w:rPr>
+                <w:noProof/>
+                <w:webHidden/>
+              </w:rPr>
+              <w:fldChar w:fldCharType="begin"/>
+            </w:r>
+            <w:r>
+              <w:rPr>
+                <w:noProof/>
+                <w:webHidden/>
+              </w:rPr>
+              <w:instrText xml:space="preserve"> PAGEREF _Toc523153993 \h </w:instrText>
+            </w:r>
+            <w:r>
+              <w:rPr>
+                <w:noProof/>
+                <w:webHidden/>
+              </w:rPr>
+            </w:r>
+            <w:r>
+              <w:rPr>
+                <w:noProof/>
+                <w:webHidden/>
+              </w:rPr>
+              <w:fldChar w:fldCharType="separate"/>
+            </w:r>
+            <w:r>
+              <w:rPr>
+                <w:noProof/>
+                <w:webHidden/>
+              </w:rPr>
+              <w:t>1</w:t>
+            </w:r>
+            <w:r>
+              <w:rPr>
+                <w:noProof/>
+                <w:webHidden/>
+              </w:rPr>
+              <w:fldChar w:fldCharType="end"/>
+            </w:r>
+          </w:hyperlink>
+        </w:p>
+        <w:p>
+          <w:pPr>
+            <w:pStyle w:val="Verzeichnis1"/>
+            <w:tabs>
+              <w:tab w:val="right" w:leader="dot" w:pos="9062"/>
+            </w:tabs>
+            <w:rPr>
+              <w:noProof/>
+            </w:rPr>
+          </w:pPr>
+          <w:hyperlink w:anchor="_Toc523153994" w:history="1">
+            <w:r>
+              <w:rPr>
+                <w:rStyle w:val="Hyperlink"/>
+                <w:noProof/>
+              </w:rPr>
+              <w:t>Motivation</w:t>
+            </w:r>
+            <w:r>
+              <w:rPr>
+                <w:noProof/>
+                <w:webHidden/>
+              </w:rPr>
+              <w:tab/>
+            </w:r>
+            <w:r>
+              <w:rPr>
+                <w:noProof/>
+                <w:webHidden/>
+              </w:rPr>
+              <w:fldChar w:fldCharType="begin"/>
+            </w:r>
+            <w:r>
+              <w:rPr>
+                <w:noProof/>
+                <w:webHidden/>
+              </w:rPr>
+              <w:instrText xml:space="preserve"> PAGEREF _Toc523153994 \h </w:instrText>
+            </w:r>
+            <w:r>
+              <w:rPr>
+                <w:noProof/>
+                <w:webHidden/>
+              </w:rPr>
+            </w:r>
+            <w:r>
+              <w:rPr>
+                <w:noProof/>
+                <w:webHidden/>
+              </w:rPr>
+              <w:fldChar w:fldCharType="separate"/>
+            </w:r>
+            <w:r>
+              <w:rPr>
+                <w:noProof/>
+                <w:webHidden/>
+              </w:rPr>
+              <w:t>2</w:t>
+            </w:r>
+            <w:r>
+              <w:rPr>
+                <w:noProof/>
+                <w:webHidden/>
+              </w:rPr>
+              <w:fldChar w:fldCharType="end"/>
+            </w:r>
+          </w:hyperlink>
+        </w:p>
+        <w:p>
+          <w:pPr>
+            <w:pStyle w:val="Verzeichnis1"/>
+            <w:tabs>
+              <w:tab w:val="right" w:leader="dot" w:pos="9062"/>
+            </w:tabs>
+            <w:rPr>
+              <w:noProof/>
+            </w:rPr>
+          </w:pPr>
+          <w:hyperlink w:anchor="_Toc523153995" w:history="1">
+            <w:r>
+              <w:rPr>
+                <w:rStyle w:val="Hyperlink"/>
+                <w:noProof/>
+              </w:rPr>
+              <w:t>Konzeption</w:t>
+            </w:r>
+            <w:r>
+              <w:rPr>
+                <w:noProof/>
+                <w:webHidden/>
+              </w:rPr>
+              <w:tab/>
+            </w:r>
+            <w:r>
+              <w:rPr>
+                <w:noProof/>
+                <w:webHidden/>
+              </w:rPr>
+              <w:fldChar w:fldCharType="begin"/>
+            </w:r>
+            <w:r>
+              <w:rPr>
+                <w:noProof/>
+                <w:webHidden/>
+              </w:rPr>
+              <w:instrText xml:space="preserve"> PAGEREF _Toc523153995 \h </w:instrText>
+            </w:r>
+            <w:r>
+              <w:rPr>
+                <w:noProof/>
+                <w:webHidden/>
+              </w:rPr>
+            </w:r>
+            <w:r>
+              <w:rPr>
+                <w:noProof/>
+                <w:webHidden/>
+              </w:rPr>
+              <w:fldChar w:fldCharType="separate"/>
+            </w:r>
+            <w:r>
+              <w:rPr>
+                <w:noProof/>
+                <w:webHidden/>
+              </w:rPr>
+              <w:t>3</w:t>
+            </w:r>
+            <w:r>
+              <w:rPr>
+                <w:noProof/>
+                <w:webHidden/>
+              </w:rPr>
+              <w:fldChar w:fldCharType="end"/>
+            </w:r>
+          </w:hyperlink>
+        </w:p>
+        <w:p>
+          <w:pPr>
+            <w:pStyle w:val="Verzeichnis2"/>
+            <w:tabs>
+              <w:tab w:val="right" w:leader="dot" w:pos="9062"/>
+            </w:tabs>
+            <w:rPr>
+              <w:noProof/>
+            </w:rPr>
+          </w:pPr>
+          <w:hyperlink w:anchor="_Toc523153996" w:history="1">
+            <w:r>
+              <w:rPr>
+                <w:rStyle w:val="Hyperlink"/>
+                <w:noProof/>
+              </w:rPr>
+              <w:t>Benutzeroberfläche</w:t>
+            </w:r>
+            <w:r>
+              <w:rPr>
+                <w:noProof/>
+                <w:webHidden/>
+              </w:rPr>
+              <w:tab/>
+            </w:r>
+            <w:r>
+              <w:rPr>
+                <w:noProof/>
+                <w:webHidden/>
+              </w:rPr>
+              <w:fldChar w:fldCharType="begin"/>
+            </w:r>
+            <w:r>
+              <w:rPr>
+                <w:noProof/>
+                <w:webHidden/>
+              </w:rPr>
+              <w:instrText xml:space="preserve"> PAGEREF _Toc523153996 \h </w:instrText>
+            </w:r>
+            <w:r>
+              <w:rPr>
+                <w:noProof/>
+                <w:webHidden/>
+              </w:rPr>
+            </w:r>
+            <w:r>
+              <w:rPr>
+                <w:noProof/>
+                <w:webHidden/>
+              </w:rPr>
+              <w:fldChar w:fldCharType="separate"/>
+            </w:r>
+            <w:r>
+              <w:rPr>
+                <w:noProof/>
+                <w:webHidden/>
+              </w:rPr>
+              <w:t>3</w:t>
+            </w:r>
+            <w:r>
+              <w:rPr>
+                <w:noProof/>
+                <w:webHidden/>
+              </w:rPr>
+              <w:fldChar w:fldCharType="end"/>
+            </w:r>
+          </w:hyperlink>
+        </w:p>
+        <w:p>
+          <w:pPr>
+            <w:pStyle w:val="Verzeichnis1"/>
+            <w:tabs>
+              <w:tab w:val="right" w:leader="dot" w:pos="9062"/>
+            </w:tabs>
+            <w:rPr>
+              <w:noProof/>
+            </w:rPr>
+          </w:pPr>
+          <w:hyperlink w:anchor="_Toc523153997" w:history="1">
+            <w:r>
+              <w:rPr>
+                <w:rStyle w:val="Hyperlink"/>
+                <w:noProof/>
+              </w:rPr>
+              <w:t>Implementierung</w:t>
+            </w:r>
+            <w:r>
+              <w:rPr>
+                <w:noProof/>
+                <w:webHidden/>
+              </w:rPr>
+              <w:tab/>
+            </w:r>
+            <w:r>
+              <w:rPr>
+                <w:noProof/>
+                <w:webHidden/>
+              </w:rPr>
+              <w:fldChar w:fldCharType="begin"/>
+            </w:r>
+            <w:r>
+              <w:rPr>
+                <w:noProof/>
+                <w:webHidden/>
+              </w:rPr>
+              <w:instrText xml:space="preserve"> PAGEREF _Toc523153997 \h </w:instrText>
+            </w:r>
+            <w:r>
+              <w:rPr>
+                <w:noProof/>
+                <w:webHidden/>
+              </w:rPr>
+            </w:r>
+            <w:r>
+              <w:rPr>
+                <w:noProof/>
+                <w:webHidden/>
+              </w:rPr>
+              <w:fldChar w:fldCharType="separate"/>
+            </w:r>
+            <w:r>
+              <w:rPr>
+                <w:noProof/>
+                <w:webHidden/>
+              </w:rPr>
+              <w:t>4</w:t>
+            </w:r>
+            <w:r>
+              <w:rPr>
+                <w:noProof/>
+                <w:webHidden/>
+              </w:rPr>
+              <w:fldChar w:fldCharType="end"/>
+            </w:r>
+          </w:hyperlink>
+        </w:p>
+        <w:p>
+          <w:pPr>
+            <w:pStyle w:val="Verzeichnis2"/>
+            <w:tabs>
+              <w:tab w:val="right" w:leader="dot" w:pos="9062"/>
+            </w:tabs>
+            <w:rPr>
+              <w:noProof/>
+            </w:rPr>
+          </w:pPr>
+          <w:hyperlink w:anchor="_Toc523153998" w:history="1">
+            <w:r>
+              <w:rPr>
+                <w:rStyle w:val="Hyperlink"/>
+                <w:noProof/>
+              </w:rPr>
+              <w:t>Struktur der Anwendung</w:t>
+            </w:r>
+            <w:r>
+              <w:rPr>
+                <w:noProof/>
+                <w:webHidden/>
+              </w:rPr>
+              <w:tab/>
+            </w:r>
+            <w:r>
+              <w:rPr>
+                <w:noProof/>
+                <w:webHidden/>
+              </w:rPr>
+              <w:fldChar w:fldCharType="begin"/>
+            </w:r>
+            <w:r>
+              <w:rPr>
+                <w:noProof/>
+                <w:webHidden/>
+              </w:rPr>
+              <w:instrText xml:space="preserve"> PAGEREF _Toc523153998 \h </w:instrText>
+            </w:r>
+            <w:r>
+              <w:rPr>
+                <w:noProof/>
+                <w:webHidden/>
+              </w:rPr>
+            </w:r>
+            <w:r>
+              <w:rPr>
+                <w:noProof/>
+                <w:webHidden/>
+              </w:rPr>
+              <w:fldChar w:fldCharType="separate"/>
+            </w:r>
+            <w:r>
+              <w:rPr>
+                <w:noProof/>
+                <w:webHidden/>
+              </w:rPr>
+              <w:t>4</w:t>
+            </w:r>
+            <w:r>
+              <w:rPr>
+                <w:noProof/>
+                <w:webHidden/>
+              </w:rPr>
+              <w:fldChar w:fldCharType="end"/>
+            </w:r>
+          </w:hyperlink>
+        </w:p>
+        <w:p>
+          <w:pPr>
+            <w:pStyle w:val="Verzeichnis2"/>
+            <w:tabs>
+              <w:tab w:val="right" w:leader="dot" w:pos="9062"/>
+            </w:tabs>
+            <w:rPr>
+              <w:noProof/>
+            </w:rPr>
+          </w:pPr>
+          <w:hyperlink w:anchor="_Toc523153999" w:history="1">
+            <w:r>
+              <w:rPr>
+                <w:rStyle w:val="Hyperlink"/>
+                <w:noProof/>
+              </w:rPr>
+              <w:t>Datenbank</w:t>
+            </w:r>
+            <w:r>
+              <w:rPr>
+                <w:noProof/>
+                <w:webHidden/>
+              </w:rPr>
+              <w:tab/>
+            </w:r>
+            <w:r>
+              <w:rPr>
+                <w:noProof/>
+                <w:webHidden/>
+              </w:rPr>
+              <w:fldChar w:fldCharType="begin"/>
+            </w:r>
+            <w:r>
+              <w:rPr>
+                <w:noProof/>
+                <w:webHidden/>
+              </w:rPr>
+              <w:instrText xml:space="preserve"> PAGEREF _Toc523153999 \h </w:instrText>
+            </w:r>
+            <w:r>
+              <w:rPr>
+                <w:noProof/>
+                <w:webHidden/>
+              </w:rPr>
+            </w:r>
+            <w:r>
+              <w:rPr>
+                <w:noProof/>
+                <w:webHidden/>
+              </w:rPr>
+              <w:fldChar w:fldCharType="separate"/>
+            </w:r>
+            <w:r>
+              <w:rPr>
+                <w:noProof/>
+                <w:webHidden/>
+              </w:rPr>
+              <w:t>5</w:t>
+            </w:r>
+            <w:r>
+              <w:rPr>
+                <w:noProof/>
+                <w:webHidden/>
+              </w:rPr>
+              <w:fldChar w:fldCharType="end"/>
+            </w:r>
+          </w:hyperlink>
+        </w:p>
+        <w:p>
+          <w:pPr>
+            <w:pStyle w:val="Verzeichnis2"/>
+            <w:tabs>
+              <w:tab w:val="right" w:leader="dot" w:pos="9062"/>
+            </w:tabs>
+            <w:rPr>
+              <w:noProof/>
+            </w:rPr>
+          </w:pPr>
+          <w:hyperlink w:anchor="_Toc523154000" w:history="1">
+            <w:r>
+              <w:rPr>
+                <w:rStyle w:val="Hyperlink"/>
+                <w:noProof/>
+              </w:rPr>
+              <w:t>Backend</w:t>
+            </w:r>
+            <w:r>
+              <w:rPr>
+                <w:noProof/>
+                <w:webHidden/>
+              </w:rPr>
+              <w:tab/>
+            </w:r>
+            <w:r>
+              <w:rPr>
+                <w:noProof/>
+                <w:webHidden/>
+              </w:rPr>
+              <w:fldChar w:fldCharType="begin"/>
+            </w:r>
+            <w:r>
+              <w:rPr>
+                <w:noProof/>
+                <w:webHidden/>
+              </w:rPr>
+              <w:instrText xml:space="preserve"> PAGEREF _Toc523154000 \h </w:instrText>
+            </w:r>
+            <w:r>
+              <w:rPr>
+                <w:noProof/>
+                <w:webHidden/>
+              </w:rPr>
+            </w:r>
+            <w:r>
+              <w:rPr>
+                <w:noProof/>
+                <w:webHidden/>
+              </w:rPr>
+              <w:fldChar w:fldCharType="separate"/>
+            </w:r>
+            <w:r>
+              <w:rPr>
+                <w:noProof/>
+                <w:webHidden/>
+              </w:rPr>
+              <w:t>6</w:t>
+            </w:r>
+            <w:r>
+              <w:rPr>
+                <w:noProof/>
+                <w:webHidden/>
+              </w:rPr>
+              <w:fldChar w:fldCharType="end"/>
+            </w:r>
+          </w:hyperlink>
+        </w:p>
+        <w:p>
+          <w:pPr>
+            <w:pStyle w:val="Verzeichnis2"/>
+            <w:tabs>
+              <w:tab w:val="right" w:leader="dot" w:pos="9062"/>
+            </w:tabs>
+            <w:rPr>
+              <w:noProof/>
+            </w:rPr>
+          </w:pPr>
+          <w:hyperlink w:anchor="_Toc523154001" w:history="1">
+            <w:r>
+              <w:rPr>
+                <w:rStyle w:val="Hyperlink"/>
+                <w:noProof/>
+              </w:rPr>
+              <w:t>Frontend</w:t>
+            </w:r>
+            <w:r>
+              <w:rPr>
+                <w:noProof/>
+                <w:webHidden/>
+              </w:rPr>
+              <w:tab/>
+            </w:r>
+            <w:r>
+              <w:rPr>
+                <w:noProof/>
+                <w:webHidden/>
+              </w:rPr>
+              <w:fldChar w:fldCharType="begin"/>
+            </w:r>
+            <w:r>
+              <w:rPr>
+                <w:noProof/>
+                <w:webHidden/>
+              </w:rPr>
+              <w:instrText xml:space="preserve"> PAGEREF _Toc523154001 \h </w:instrText>
+            </w:r>
+            <w:r>
+              <w:rPr>
+                <w:noProof/>
+                <w:webHidden/>
+              </w:rPr>
+            </w:r>
+            <w:r>
+              <w:rPr>
+                <w:noProof/>
+                <w:webHidden/>
+              </w:rPr>
+              <w:fldChar w:fldCharType="separate"/>
+            </w:r>
+            <w:r>
+              <w:rPr>
+                <w:noProof/>
+                <w:webHidden/>
+              </w:rPr>
+              <w:t>7</w:t>
+            </w:r>
+            <w:r>
+              <w:rPr>
+                <w:noProof/>
+                <w:webHidden/>
+              </w:rPr>
+              <w:fldChar w:fldCharType="end"/>
+            </w:r>
+          </w:hyperlink>
+        </w:p>
+        <w:p>
+          <w:pPr>
+            <w:pStyle w:val="Verzeichnis1"/>
+            <w:tabs>
+              <w:tab w:val="right" w:leader="dot" w:pos="9062"/>
+            </w:tabs>
+            <w:rPr>
+              <w:noProof/>
+            </w:rPr>
+          </w:pPr>
+          <w:hyperlink w:anchor="_Toc523154002" w:history="1">
+            <w:r>
+              <w:rPr>
+                <w:rStyle w:val="Hyperlink"/>
+                <w:noProof/>
+              </w:rPr>
+              <w:t>Testen der Webanwendung</w:t>
+            </w:r>
+            <w:r>
+              <w:rPr>
+                <w:noProof/>
+                <w:webHidden/>
+              </w:rPr>
+              <w:tab/>
+            </w:r>
+            <w:r>
+              <w:rPr>
+                <w:noProof/>
+                <w:webHidden/>
+              </w:rPr>
+              <w:fldChar w:fldCharType="begin"/>
+            </w:r>
+            <w:r>
+              <w:rPr>
+                <w:noProof/>
+                <w:webHidden/>
+              </w:rPr>
+              <w:instrText xml:space="preserve"> PAGEREF _Toc523154002 \h </w:instrText>
+            </w:r>
+            <w:r>
+              <w:rPr>
+                <w:noProof/>
+                <w:webHidden/>
+              </w:rPr>
+            </w:r>
+            <w:r>
+              <w:rPr>
+                <w:noProof/>
+                <w:webHidden/>
+              </w:rPr>
+              <w:fldChar w:fldCharType="separate"/>
+            </w:r>
+            <w:r>
+              <w:rPr>
+                <w:noProof/>
+                <w:webHidden/>
+              </w:rPr>
+              <w:t>8</w:t>
+            </w:r>
+            <w:r>
+              <w:rPr>
+                <w:noProof/>
+                <w:webHidden/>
+              </w:rPr>
+              <w:fldChar w:fldCharType="end"/>
+            </w:r>
+          </w:hyperlink>
+        </w:p>
+        <w:p>
+          <w:r>
+            <w:rPr>
+              <w:b/>
+              <w:bCs/>
+            </w:rPr>
+            <w:fldChar w:fldCharType="end"/>
+          </w:r>
+        </w:p>
+      </w:sdtContent>
+    </w:sdt>
+    <w:p/>
+    <w:p>
+      <w:r>
+        <w:br w:type="page"/>
+      </w:r>
+    </w:p>
+    <w:p/>
     <w:p>
       <w:pPr>
         <w:pStyle w:val="berschrift1"/>
       </w:pPr>
-      <w:r>
-        <w:br w:type="page"/>
-      </w:r>
-      <w:r>
-        <w:lastRenderedPageBreak/>
-        <w:t>Inhalt</w:t>
-      </w:r>
-      <w:r>
-        <w:br w:type="page"/>
-      </w:r>
-    </w:p>
-    <w:p/>
-    <w:p>
-      <w:pPr>
-        <w:pStyle w:val="berschrift1"/>
-      </w:pPr>
+      <w:bookmarkStart w:id="0" w:name="_Toc523153994"/>
       <w:r>
         <w:t>Motivation</w:t>
       </w:r>
+      <w:bookmarkEnd w:id="0"/>
     </w:p>
     <w:p>
       <w:r>
@@ -121,12 +1578,15 @@
       <w:r>
         <w:t xml:space="preserve"> </w:t>
       </w:r>
+      <w:proofErr w:type="spellStart"/>
+      <w:proofErr w:type="gramStart"/>
       <w:r>
         <w:rPr>
           <w:i/>
         </w:rPr>
         <w:t>Kahoot</w:t>
       </w:r>
+      <w:proofErr w:type="spellEnd"/>
       <w:r>
         <w:rPr>
           <w:i/>
@@ -134,12 +1594,32 @@
         <w:t>!</w:t>
       </w:r>
       <w:r>
-        <w:t xml:space="preserve">. Kahoot! ist eine spielbasierte Lernplattform, welche von Lehrern, Schülern und Professoren verwendet wird. </w:t>
-      </w:r>
-    </w:p>
-    <w:p>
-      <w:r>
-        <w:t>Laut einer Studie von Lea®n Inc.</w:t>
+        <w:t>.</w:t>
+      </w:r>
+      <w:proofErr w:type="gramEnd"/>
+      <w:r>
+        <w:t xml:space="preserve"> </w:t>
+      </w:r>
+      <w:proofErr w:type="spellStart"/>
+      <w:r>
+        <w:t>Kahoot</w:t>
+      </w:r>
+      <w:proofErr w:type="spellEnd"/>
+      <w:r>
+        <w:t xml:space="preserve">! ist eine spielbasierte Lernplattform, welche von Lehrern, Schülern und Professoren verwendet wird. </w:t>
+      </w:r>
+    </w:p>
+    <w:p>
+      <w:r>
+        <w:t xml:space="preserve">Laut einer Studie von </w:t>
+      </w:r>
+      <w:proofErr w:type="spellStart"/>
+      <w:r>
+        <w:t>Lea®n</w:t>
+      </w:r>
+      <w:proofErr w:type="spellEnd"/>
+      <w:r>
+        <w:t xml:space="preserve"> Inc.</w:t>
       </w:r>
       <w:r>
         <w:t xml:space="preserve"> aus dem Jahr 2017</w:t>
@@ -148,9 +1628,33 @@
         <w:t xml:space="preserve"> </w:t>
       </w:r>
       <w:r>
-        <w:t xml:space="preserve">ist Kahoot! das 5. beliebteste digitale Werkzeug, welches zu Lernzwecken verwendet wird. Es führt die Kategorie „Bewertung“ vor Quizlet und SchoolCity an. [Quelle: </w:t>
-      </w:r>
-      <w:hyperlink r:id="rId6" w:history="1">
+        <w:t xml:space="preserve">ist </w:t>
+      </w:r>
+      <w:proofErr w:type="spellStart"/>
+      <w:r>
+        <w:t>Kahoot</w:t>
+      </w:r>
+      <w:proofErr w:type="spellEnd"/>
+      <w:r>
+        <w:t xml:space="preserve">! das 5. beliebteste digitale Werkzeug, welches zu Lernzwecken verwendet wird. Es führt die Kategorie „Bewertung“ vor </w:t>
+      </w:r>
+      <w:proofErr w:type="spellStart"/>
+      <w:r>
+        <w:t>Quizlet</w:t>
+      </w:r>
+      <w:proofErr w:type="spellEnd"/>
+      <w:r>
+        <w:t xml:space="preserve"> und </w:t>
+      </w:r>
+      <w:proofErr w:type="spellStart"/>
+      <w:r>
+        <w:t>SchoolCity</w:t>
+      </w:r>
+      <w:proofErr w:type="spellEnd"/>
+      <w:r>
+        <w:t xml:space="preserve"> an. [Quelle: </w:t>
+      </w:r>
+      <w:hyperlink r:id="rId9" w:history="1">
         <w:r>
           <w:rPr>
             <w:rStyle w:val="Hyperlink"/>
@@ -167,7 +1671,23 @@
         <w:t>Die Anwendung kann verwendet werden um Quizspiele mit bestimmten Fragen zu erstellen. So kann ein Professor ein Spiel erstellen und während der Vorlesung das Spiel starten. Die Studenten können dann an diesem Spiel teilnehmen und die gestellten Fragen beantworten.</w:t>
       </w:r>
       <w:r>
-        <w:t xml:space="preserve"> Durch das korrekte Beantworten von Fragen können Spieler Punkte abhängig von ihrer Antwortzeit verdienen. Beim Abschluss des Spiels werden die drei besten Spieler angezeigt und jeder Spieler sieht seine eigene Platzierung.</w:t>
+        <w:t xml:space="preserve"> Durch das korrekte Beantworten von Fragen können Spieler Punkte abhängig von ihrer Antwortzeit verdienen. Beim </w:t>
+      </w:r>
+      <w:proofErr w:type="spellStart"/>
+      <w:r>
+        <w:t>Abschluss</w:t>
+      </w:r>
+      <w:proofErr w:type="spellEnd"/>
+      <w:r>
+        <w:t xml:space="preserve"> des Spiels werden die drei besten Spieler angezeigt und jeder Spieler sieht seine eigene </w:t>
+      </w:r>
+      <w:proofErr w:type="spellStart"/>
+      <w:r>
+        <w:t>Platzierung</w:t>
+      </w:r>
+      <w:proofErr w:type="spellEnd"/>
+      <w:r>
+        <w:t>.</w:t>
       </w:r>
       <w:r>
         <w:t xml:space="preserve"> </w:t>
@@ -178,12 +1698,44 @@
     </w:p>
     <w:p>
       <w:r>
-        <w:t>Das Problem hierbei ist, dass ein solches Spiel nur gespielt werden kann, wenn das Spiel vom Ersteller gestartet wird und man sich dann mittels des Spielcodes, der beim Erstellen generiert wird, einwählt. Zudem kann nur der Ersteller eines Spieles die Fragen dieses Spiels bearbeiten. Des Weiteren werden erworbene Punkte nur beim Abschluss des Spiels angezeigt und können nicht durch die Anwendung persistiert werden.</w:t>
-      </w:r>
-    </w:p>
-    <w:p>
-      <w:r>
-        <w:t xml:space="preserve">Aus diesem Grund soll eine Anwendung erstellt werden, welche dazu verwendet werden kann Fragenkataloge zu erstellen, welche zu jedem Zeitpunkt spielbar sein sollen und welche von mehreren Personen bearbeitet werden sollen. So können sich Studenten zu Lerngruppen zusammenschließen und gemeinsam Fragenkataloge erstellen. Zudem sollen erworbene Punkte gespeichert werden, sodass alle Spieler jederzeit ihre Highscores anschauen und mit ihren Kommilitonen vergleichen können. </w:t>
+        <w:t xml:space="preserve">Das Problem hierbei ist, </w:t>
+      </w:r>
+      <w:proofErr w:type="spellStart"/>
+      <w:r>
+        <w:t>dass</w:t>
+      </w:r>
+      <w:proofErr w:type="spellEnd"/>
+      <w:r>
+        <w:t xml:space="preserve"> ein solches Spiel nur gespielt werden kann, wenn das Spiel vom Ersteller gestartet wird und man sich dann mittels des Spielcodes, der beim Erstellen generiert wird, einwählt. Zudem kann nur der Ersteller eines Spieles die Fragen dieses Spiels bearbeiten. Des </w:t>
+      </w:r>
+      <w:proofErr w:type="spellStart"/>
+      <w:r>
+        <w:t>Weiteren</w:t>
+      </w:r>
+      <w:proofErr w:type="spellEnd"/>
+      <w:r>
+        <w:t xml:space="preserve"> werden erworbene Punkte nur beim </w:t>
+      </w:r>
+      <w:proofErr w:type="spellStart"/>
+      <w:r>
+        <w:t>Abschluss</w:t>
+      </w:r>
+      <w:proofErr w:type="spellEnd"/>
+      <w:r>
+        <w:t xml:space="preserve"> des Spiels angezeigt und können nicht durch die Anwendung persistiert werden.</w:t>
+      </w:r>
+    </w:p>
+    <w:p>
+      <w:r>
+        <w:t xml:space="preserve">Aus diesem Grund soll eine Anwendung erstellt werden, welche dazu verwendet werden kann Fragenkataloge zu erstellen, welche zu jedem Zeitpunkt spielbar sein sollen und welche von mehreren Personen bearbeitet werden sollen. So können sich Studenten zu Lerngruppen zusammenschließen und gemeinsam Fragenkataloge erstellen. Zudem sollen erworbene Punkte gespeichert werden, </w:t>
+      </w:r>
+      <w:proofErr w:type="spellStart"/>
+      <w:r>
+        <w:t>sodass</w:t>
+      </w:r>
+      <w:proofErr w:type="spellEnd"/>
+      <w:r>
+        <w:t xml:space="preserve"> alle Spieler jederzeit ihre Highscores anschauen und mit ihren Kommilitonen vergleichen können. </w:t>
       </w:r>
     </w:p>
     <w:p/>
@@ -196,25 +1748,34 @@
       <w:pPr>
         <w:pStyle w:val="berschrift1"/>
       </w:pPr>
+      <w:bookmarkStart w:id="1" w:name="_Toc523153995"/>
       <w:r>
         <w:lastRenderedPageBreak/>
         <w:t>Konzeption</w:t>
       </w:r>
+      <w:bookmarkEnd w:id="1"/>
     </w:p>
     <w:p>
       <w:pPr>
         <w:pStyle w:val="berschrift2"/>
       </w:pPr>
+      <w:bookmarkStart w:id="2" w:name="_Toc523153996"/>
       <w:r>
         <w:t>Benutzeroberfläche</w:t>
       </w:r>
+      <w:bookmarkEnd w:id="2"/>
     </w:p>
     <w:p>
       <w:r>
         <w:t xml:space="preserve">Die Anwendung wurde stark durch bereits vorhandene Anwendungen wie </w:t>
       </w:r>
-      <w:r>
-        <w:t xml:space="preserve">Kahoot! und Quizduell inspiriert. Aus diesem Grund wurde die Benutzeroberfläche für das Beantworten der Fragen, beziehungsweise dem Spielen, diesen etablierten Anwendungen nachempfunden. </w:t>
+      <w:proofErr w:type="spellStart"/>
+      <w:r>
+        <w:t>Kahoot</w:t>
+      </w:r>
+      <w:proofErr w:type="spellEnd"/>
+      <w:r>
+        <w:t xml:space="preserve">! und Quizduell inspiriert. Aus diesem Grund wurde die Benutzeroberfläche für das Beantworten der Fragen, beziehungsweise dem Spielen, diesen etablierten Anwendungen nachempfunden. </w:t>
       </w:r>
       <w:r>
         <w:t xml:space="preserve">Die Anwendung soll möglichst einfach und intuitiv gestaltet sein. </w:t>
@@ -281,7 +1842,7 @@
                     <pic:cNvPicPr/>
                   </pic:nvPicPr>
                   <pic:blipFill>
-                    <a:blip r:embed="rId7">
+                    <a:blip r:embed="rId10">
                       <a:extLst>
                         <a:ext uri="{28A0092B-C50C-407E-A947-70E740481C1C}">
                           <a14:useLocalDpi xmlns:a14="http://schemas.microsoft.com/office/drawing/2010/main" val="0"/>
@@ -386,7 +1947,21 @@
         <w:rPr>
           <w:szCs w:val="22"/>
         </w:rPr>
-        <w:t xml:space="preserve">Die Webanwendung unterstützt Multiple-Choice-Fragen sowie Fragen, bei denen die Antwort vom Nutzer selbst eingegeben werden muss. Aus diesem Grund gibt es auch zwei verschiedene Ansichten für das Beantworten einer Frage. </w:t>
+        <w:t xml:space="preserve">Die Webanwendung unterstützt Multiple-Choice-Fragen sowie Fragen, bei denen die Antwort vom Nutzer selbst eingegeben werden </w:t>
+      </w:r>
+      <w:proofErr w:type="spellStart"/>
+      <w:r>
+        <w:rPr>
+          <w:szCs w:val="22"/>
+        </w:rPr>
+        <w:t>muss</w:t>
+      </w:r>
+      <w:proofErr w:type="spellEnd"/>
+      <w:r>
+        <w:rPr>
+          <w:szCs w:val="22"/>
+        </w:rPr>
+        <w:t xml:space="preserve">. Aus diesem Grund gibt es auch zwei verschiedene Ansichten für das Beantworten einer Frage. </w:t>
       </w:r>
     </w:p>
     <w:p>
@@ -445,7 +2020,7 @@
                     <pic:cNvPicPr/>
                   </pic:nvPicPr>
                   <pic:blipFill>
-                    <a:blip r:embed="rId8">
+                    <a:blip r:embed="rId11">
                       <a:extLst>
                         <a:ext uri="{28A0092B-C50C-407E-A947-70E740481C1C}">
                           <a14:useLocalDpi xmlns:a14="http://schemas.microsoft.com/office/drawing/2010/main" val="0"/>
@@ -520,10 +2095,22 @@
         <w:rPr>
           <w:szCs w:val="22"/>
         </w:rPr>
-        <w:t xml:space="preserve">Beantworten von Fragen, welche keine Antwortmöglichkeiten anbieten, muss ein Textfeld vorhanden sein, welches für die Eingabe der Antwort verwendet werden kann. Die vorangegangene Abbildung zeigt Mockups, welche zeigen wie dies umgesetzt werden kann. </w:t>
-      </w:r>
-      <w:bookmarkStart w:id="0" w:name="_GoBack"/>
-      <w:bookmarkEnd w:id="0"/>
+        <w:t xml:space="preserve">Beantworten von Fragen, welche keine Antwortmöglichkeiten anbieten, </w:t>
+      </w:r>
+      <w:proofErr w:type="spellStart"/>
+      <w:r>
+        <w:rPr>
+          <w:szCs w:val="22"/>
+        </w:rPr>
+        <w:t>muss</w:t>
+      </w:r>
+      <w:proofErr w:type="spellEnd"/>
+      <w:r>
+        <w:rPr>
+          <w:szCs w:val="22"/>
+        </w:rPr>
+        <w:t xml:space="preserve"> ein Textfeld vorhanden sein, welches für die Eingabe der Antwort verwendet werden kann. Die vorangegangene Abbildung zeigt Mockups, welche zeigen wie dies umgesetzt werden kann. </w:t>
+      </w:r>
     </w:p>
     <w:p>
       <w:r>
@@ -542,18 +2129,22 @@
       <w:pPr>
         <w:pStyle w:val="berschrift1"/>
       </w:pPr>
+      <w:bookmarkStart w:id="3" w:name="_Toc523153997"/>
       <w:r>
         <w:t>Implementierung</w:t>
       </w:r>
+      <w:bookmarkEnd w:id="3"/>
     </w:p>
     <w:p/>
     <w:p>
       <w:pPr>
         <w:pStyle w:val="berschrift2"/>
       </w:pPr>
+      <w:bookmarkStart w:id="4" w:name="_Toc523153998"/>
       <w:r>
         <w:t>Struktur der Anwendung</w:t>
       </w:r>
+      <w:bookmarkEnd w:id="4"/>
     </w:p>
     <w:p>
       <w:r>
@@ -562,24 +2153,73 @@
     </w:p>
     <w:p>
       <w:r>
-        <w:t>Das Backend, welches aus einer Datenbank, einer Loopback API und einem Node.js-Server besteht.</w:t>
-      </w:r>
-    </w:p>
-    <w:p>
-      <w:r>
-        <w:t xml:space="preserve">Das Frontend, welches Vue.js nutzt um die einzelnen Seiten der Anwendung anzuzeigen und mittels Axios die Loopback API ansteuert. </w:t>
+        <w:t xml:space="preserve">Das Backend, welches aus einer Datenbank, einer </w:t>
+      </w:r>
+      <w:proofErr w:type="spellStart"/>
+      <w:r>
+        <w:t>Loopback</w:t>
+      </w:r>
+      <w:proofErr w:type="spellEnd"/>
+      <w:r>
+        <w:t xml:space="preserve"> API und einem </w:t>
+      </w:r>
+      <w:proofErr w:type="spellStart"/>
+      <w:r>
+        <w:t>Node.js</w:t>
+      </w:r>
+      <w:proofErr w:type="spellEnd"/>
+      <w:r>
+        <w:t>-Server besteht.</w:t>
+      </w:r>
+    </w:p>
+    <w:p>
+      <w:r>
+        <w:t xml:space="preserve">Das Frontend, welches </w:t>
+      </w:r>
+      <w:proofErr w:type="spellStart"/>
+      <w:r>
+        <w:t>Vue.js</w:t>
+      </w:r>
+      <w:proofErr w:type="spellEnd"/>
+      <w:r>
+        <w:t xml:space="preserve"> nutzt um die einzelnen Seiten der Anwendung anzuzeigen und mittels </w:t>
+      </w:r>
+      <w:proofErr w:type="spellStart"/>
+      <w:r>
+        <w:t>Axios</w:t>
+      </w:r>
+      <w:proofErr w:type="spellEnd"/>
+      <w:r>
+        <w:t xml:space="preserve"> die </w:t>
+      </w:r>
+      <w:proofErr w:type="spellStart"/>
+      <w:r>
+        <w:t>Loopback</w:t>
+      </w:r>
+      <w:proofErr w:type="spellEnd"/>
+      <w:r>
+        <w:t xml:space="preserve"> API ansteuert. </w:t>
       </w:r>
     </w:p>
     <w:p>
       <w:r>
         <w:t xml:space="preserve">Der zentrale Ordner der Webanwendung lautet </w:t>
       </w:r>
+      <w:proofErr w:type="spellStart"/>
       <w:r>
         <w:rPr>
           <w:b/>
           <w:i/>
         </w:rPr>
-        <w:t>htw-quiz</w:t>
+        <w:t>htw</w:t>
+      </w:r>
+      <w:proofErr w:type="spellEnd"/>
+      <w:r>
+        <w:rPr>
+          <w:b/>
+          <w:i/>
+        </w:rPr>
+        <w:t>-quiz</w:t>
       </w:r>
       <w:r>
         <w:t xml:space="preserve">. Die im weiteren Verlauf dieses Kapitels verwendeten Pfade sind relative Pfade und beziehen sich immer auf den zentralen Ordner. </w:t>
@@ -589,39 +2229,47 @@
       <w:r>
         <w:t>Der zentrale Ordner der Webanwendung enthält 4 Unterordner. Die jeweiligen Ordner für das Backend (</w:t>
       </w:r>
+      <w:proofErr w:type="spellStart"/>
       <w:r>
         <w:rPr>
           <w:i/>
         </w:rPr>
         <w:t>api</w:t>
       </w:r>
+      <w:proofErr w:type="spellEnd"/>
       <w:r>
         <w:t>) sowie das Frontend (</w:t>
       </w:r>
+      <w:proofErr w:type="spellStart"/>
       <w:r>
         <w:rPr>
           <w:i/>
         </w:rPr>
         <w:t>app</w:t>
       </w:r>
+      <w:proofErr w:type="spellEnd"/>
       <w:r>
         <w:t xml:space="preserve">), welche im weiteren Verlauf des Kapitels näher erläutert werden. Zudem beinhaltet der zentrale Ordner die Unterordner </w:t>
       </w:r>
+      <w:proofErr w:type="spellStart"/>
       <w:r>
         <w:rPr>
           <w:i/>
         </w:rPr>
         <w:t>docs</w:t>
       </w:r>
+      <w:proofErr w:type="spellEnd"/>
       <w:r>
         <w:t xml:space="preserve"> und </w:t>
       </w:r>
+      <w:proofErr w:type="spellStart"/>
       <w:r>
         <w:rPr>
           <w:i/>
         </w:rPr>
         <w:t>test</w:t>
       </w:r>
+      <w:proofErr w:type="spellEnd"/>
       <w:r>
         <w:t>.</w:t>
       </w:r>
@@ -631,19 +2279,29 @@
         <w:lastRenderedPageBreak/>
         <w:t xml:space="preserve">Der Ordner </w:t>
       </w:r>
+      <w:proofErr w:type="spellStart"/>
       <w:r>
         <w:rPr>
           <w:i/>
         </w:rPr>
         <w:t>docs</w:t>
       </w:r>
+      <w:proofErr w:type="spellEnd"/>
       <w:r>
         <w:t xml:space="preserve"> enthält alle Dokumente, welche die Webanwendung, sowie dessen Planung, Erschaffung und Handhabung betreffen. </w:t>
       </w:r>
     </w:p>
     <w:p>
       <w:r>
-        <w:t xml:space="preserve">Im Ordner test befinden sich </w:t>
+        <w:t xml:space="preserve">Im Ordner </w:t>
+      </w:r>
+      <w:proofErr w:type="spellStart"/>
+      <w:r>
+        <w:t>test</w:t>
+      </w:r>
+      <w:proofErr w:type="spellEnd"/>
+      <w:r>
+        <w:t xml:space="preserve"> befinden sich </w:t>
       </w:r>
       <w:r>
         <w:t>Skripte um das Backend der Webanwendung automatisiert zu testen. Das Testen der Webanwendung wird in einem separaten Kapitel erläutert.</w:t>
@@ -654,9 +2312,11 @@
       <w:pPr>
         <w:pStyle w:val="berschrift2"/>
       </w:pPr>
+      <w:bookmarkStart w:id="5" w:name="_Toc523153999"/>
       <w:r>
         <w:t>Datenbank</w:t>
       </w:r>
+      <w:bookmarkEnd w:id="5"/>
     </w:p>
     <w:p>
       <w:r>
@@ -685,7 +2345,7 @@
                     <pic:cNvPicPr/>
                   </pic:nvPicPr>
                   <pic:blipFill>
-                    <a:blip r:embed="rId9">
+                    <a:blip r:embed="rId12">
                       <a:extLst>
                         <a:ext uri="{28A0092B-C50C-407E-A947-70E740481C1C}">
                           <a14:useLocalDpi xmlns:a14="http://schemas.microsoft.com/office/drawing/2010/main" val="0"/>
@@ -743,14 +2403,24 @@
       <w:r>
         <w:t xml:space="preserve">Jeder Benutzer der Anwendung wird mit verschiedenen spezifischen Attributen in der Datenbanktabelle </w:t>
       </w:r>
+      <w:proofErr w:type="spellStart"/>
       <w:r>
         <w:rPr>
           <w:b/>
         </w:rPr>
         <w:t>user</w:t>
       </w:r>
-      <w:r>
-        <w:t xml:space="preserve"> persistiert. Die Passwörter der Nutzer werden als Hash in der Datenbank gespeichert. Es wird die Anzahl der gespielten Spiele des Nutzers und seine summierte erreichte Punktzahl gespeichert. </w:t>
+      <w:proofErr w:type="spellEnd"/>
+      <w:r>
+        <w:t xml:space="preserve"> persistiert. Die </w:t>
+      </w:r>
+      <w:proofErr w:type="spellStart"/>
+      <w:r>
+        <w:t>Passwörter</w:t>
+      </w:r>
+      <w:proofErr w:type="spellEnd"/>
+      <w:r>
+        <w:t xml:space="preserve"> der Nutzer werden als Hash in der Datenbank gespeichert. Es wird die Anzahl der gespielten Spiele des Nutzers und seine summierte erreichte Punktzahl gespeichert. </w:t>
       </w:r>
     </w:p>
     <w:p>
@@ -770,17 +2440,32 @@
         <w:t>Dieser Zeitrahmen wird</w:t>
       </w:r>
       <w:r>
-        <w:t xml:space="preserve"> zusammen mit einem Invitation_code</w:t>
-      </w:r>
+        <w:t xml:space="preserve"> zusammen mit </w:t>
+      </w:r>
+      <w:proofErr w:type="gramStart"/>
+      <w:r>
+        <w:t xml:space="preserve">einem </w:t>
+      </w:r>
+      <w:proofErr w:type="spellStart"/>
+      <w:r>
+        <w:t>Invitation</w:t>
+      </w:r>
+      <w:proofErr w:type="gramEnd"/>
+      <w:r>
+        <w:t>_code</w:t>
+      </w:r>
+      <w:proofErr w:type="spellEnd"/>
       <w:r>
         <w:t xml:space="preserve"> in der Tabelle </w:t>
       </w:r>
+      <w:proofErr w:type="spellStart"/>
       <w:r>
         <w:rPr>
           <w:b/>
         </w:rPr>
         <w:t>time_frame</w:t>
       </w:r>
+      <w:proofErr w:type="spellEnd"/>
       <w:r>
         <w:t xml:space="preserve"> gespeichert. </w:t>
       </w:r>
@@ -792,12 +2477,14 @@
       <w:r>
         <w:t xml:space="preserve">Die Tabelle </w:t>
       </w:r>
+      <w:proofErr w:type="spellStart"/>
       <w:r>
         <w:rPr>
           <w:b/>
         </w:rPr>
         <w:t>questions</w:t>
       </w:r>
+      <w:proofErr w:type="spellEnd"/>
       <w:r>
         <w:t xml:space="preserve"> enthält alle Fragen. Eine Frage beinhaltet ihren Text, ein Zeitlimit und eine korrekte Antwort. Zusätzlich kann die Frage im HTML-Format gespeichert werden und es kann gewählt werden ob die Frage eine Multiple-Choice-Frage sein soll. Ist die Frage eine Multiple-Choice-Frage, so wird in der Tabelle </w:t>
       </w:r>
@@ -805,8 +2492,16 @@
         <w:rPr>
           <w:b/>
         </w:rPr>
-        <w:t>multiple-choice</w:t>
-      </w:r>
+        <w:t>multiple-</w:t>
+      </w:r>
+      <w:proofErr w:type="spellStart"/>
+      <w:r>
+        <w:rPr>
+          <w:b/>
+        </w:rPr>
+        <w:t>choice</w:t>
+      </w:r>
+      <w:proofErr w:type="spellEnd"/>
       <w:r>
         <w:t xml:space="preserve"> die ID dieser Frage und die restlichen 3 falschen Antwortmöglichkeiten gespeichert.</w:t>
       </w:r>
@@ -822,12 +2517,14 @@
       <w:r>
         <w:t xml:space="preserve">zu jedem ihrer getätigten Spiele wird in der Tabelle </w:t>
       </w:r>
+      <w:proofErr w:type="spellStart"/>
       <w:r>
         <w:rPr>
           <w:b/>
         </w:rPr>
         <w:t>highscore</w:t>
       </w:r>
+      <w:proofErr w:type="spellEnd"/>
       <w:r>
         <w:t xml:space="preserve"> persistiert. </w:t>
       </w:r>
@@ -836,12 +2533,14 @@
       <w:r>
         <w:t xml:space="preserve">Die Tabelle </w:t>
       </w:r>
+      <w:proofErr w:type="spellStart"/>
       <w:r>
         <w:rPr>
           <w:b/>
         </w:rPr>
         <w:t>contributers</w:t>
       </w:r>
+      <w:proofErr w:type="spellEnd"/>
       <w:r>
         <w:rPr>
           <w:b/>
@@ -852,7 +2551,15 @@
         <w:t xml:space="preserve">ist eine Zuordnungstabelle. Sie dient dem Zweck einzelnen Spielen, Benutzer zuzuordnen, welche diese Spiele spielen oder bearbeiten dürfen. </w:t>
       </w:r>
       <w:r>
-        <w:t xml:space="preserve">Ein Datensatz dieser Tabelle beinhaltet die Spiel-ID sowie die ID des jeweiligen Benutzers und enthält drei Booleanwerte, welche die jeweiligen Rechte bestimmen. </w:t>
+        <w:t xml:space="preserve">Ein Datensatz dieser Tabelle beinhaltet die Spiel-ID sowie die ID des jeweiligen Benutzers und enthält drei </w:t>
+      </w:r>
+      <w:proofErr w:type="spellStart"/>
+      <w:r>
+        <w:t>Booleanwerte</w:t>
+      </w:r>
+      <w:proofErr w:type="spellEnd"/>
+      <w:r>
+        <w:t xml:space="preserve">, welche die jeweiligen Rechte bestimmen. </w:t>
       </w:r>
     </w:p>
     <w:p/>
@@ -860,15 +2567,26 @@
       <w:pPr>
         <w:pStyle w:val="berschrift2"/>
       </w:pPr>
+      <w:bookmarkStart w:id="6" w:name="_Toc523154000"/>
       <w:r>
         <w:t>Backend</w:t>
       </w:r>
+      <w:bookmarkEnd w:id="6"/>
     </w:p>
     <w:p/>
     <w:p>
       <w:r>
-        <w:t xml:space="preserve">Der Pfad des zentralen Ordners in welchem sich der Source-Code des Backends befindet lautet </w:t>
-      </w:r>
+        <w:t xml:space="preserve">Der Pfad des zentralen Ordners in welchem sich der Source-Code des </w:t>
+      </w:r>
+      <w:proofErr w:type="spellStart"/>
+      <w:r>
+        <w:t>Backends</w:t>
+      </w:r>
+      <w:proofErr w:type="spellEnd"/>
+      <w:r>
+        <w:t xml:space="preserve"> befindet lautet </w:t>
+      </w:r>
+      <w:proofErr w:type="spellStart"/>
       <w:r>
         <w:rPr>
           <w:i/>
@@ -881,17 +2599,34 @@
         </w:rPr>
         <w:t>i</w:t>
       </w:r>
+      <w:proofErr w:type="spellEnd"/>
       <w:r>
         <w:rPr>
           <w:i/>
         </w:rPr>
-        <w:t>/server</w:t>
-      </w:r>
+        <w:t>/</w:t>
+      </w:r>
+      <w:proofErr w:type="spellStart"/>
+      <w:r>
+        <w:rPr>
+          <w:i/>
+        </w:rPr>
+        <w:t>server</w:t>
+      </w:r>
+      <w:proofErr w:type="spellEnd"/>
       <w:r>
         <w:t xml:space="preserve">. </w:t>
       </w:r>
       <w:r>
-        <w:t xml:space="preserve">Die nachfolgende Abbildung zeigt die Ordnerstruktur des Backends. </w:t>
+        <w:t xml:space="preserve">Die nachfolgende Abbildung zeigt die Ordnerstruktur des </w:t>
+      </w:r>
+      <w:proofErr w:type="spellStart"/>
+      <w:r>
+        <w:t>Backends</w:t>
+      </w:r>
+      <w:proofErr w:type="spellEnd"/>
+      <w:r>
+        <w:t xml:space="preserve">. </w:t>
       </w:r>
     </w:p>
     <w:p>
@@ -915,7 +2650,7 @@
                     <pic:cNvPicPr/>
                   </pic:nvPicPr>
                   <pic:blipFill rotWithShape="1">
-                    <a:blip r:embed="rId10">
+                    <a:blip r:embed="rId13">
                       <a:extLst>
                         <a:ext uri="{28A0092B-C50C-407E-A947-70E740481C1C}">
                           <a14:useLocalDpi xmlns:a14="http://schemas.microsoft.com/office/drawing/2010/main" val="0"/>
@@ -972,8 +2707,13 @@
         <w:t>Ordners</w:t>
       </w:r>
       <w:r>
-        <w:t>truktur des Backends</w:t>
-      </w:r>
+        <w:t xml:space="preserve">truktur des </w:t>
+      </w:r>
+      <w:proofErr w:type="spellStart"/>
+      <w:r>
+        <w:t>Backends</w:t>
+      </w:r>
+      <w:proofErr w:type="spellEnd"/>
     </w:p>
     <w:p>
       <w:pPr>
@@ -983,7 +2723,15 @@
     <w:p/>
     <w:p>
       <w:r>
-        <w:t>Im zentralen Ordner des Backends befinden sich 3 Unterordner.</w:t>
+        <w:t xml:space="preserve">Im zentralen Ordner des </w:t>
+      </w:r>
+      <w:proofErr w:type="spellStart"/>
+      <w:r>
+        <w:t>Backends</w:t>
+      </w:r>
+      <w:proofErr w:type="spellEnd"/>
+      <w:r>
+        <w:t xml:space="preserve"> befinden sich 3 Unterordner.</w:t>
       </w:r>
     </w:p>
     <w:p>
@@ -1003,19 +2751,29 @@
         <w:t xml:space="preserve">-Ordner </w:t>
       </w:r>
       <w:r>
-        <w:t>befindliche Datei startet den loopback Server.</w:t>
+        <w:t xml:space="preserve">befindliche Datei startet den </w:t>
+      </w:r>
+      <w:proofErr w:type="spellStart"/>
+      <w:r>
+        <w:t>loopback</w:t>
+      </w:r>
+      <w:proofErr w:type="spellEnd"/>
+      <w:r>
+        <w:t xml:space="preserve"> Server.</w:t>
       </w:r>
     </w:p>
     <w:p>
       <w:r>
         <w:t xml:space="preserve">Im Ordner </w:t>
       </w:r>
+      <w:proofErr w:type="spellStart"/>
       <w:r>
         <w:rPr>
           <w:i/>
         </w:rPr>
         <w:t>sql</w:t>
       </w:r>
+      <w:proofErr w:type="spellEnd"/>
       <w:r>
         <w:rPr>
           <w:i/>
@@ -1030,12 +2788,14 @@
       <w:r>
         <w:t xml:space="preserve">Der Ordner </w:t>
       </w:r>
+      <w:proofErr w:type="spellStart"/>
       <w:r>
         <w:rPr>
           <w:i/>
         </w:rPr>
         <w:t>models</w:t>
       </w:r>
+      <w:proofErr w:type="spellEnd"/>
       <w:r>
         <w:rPr>
           <w:i/>
@@ -1043,10 +2803,47 @@
         <w:t xml:space="preserve"> </w:t>
       </w:r>
       <w:r>
-        <w:t xml:space="preserve">enthält die Abbildungen der Datenbanktabellen sowie deren Eigenschaften. Ein Model stellt dabei jeweils eine Datenbanktabelle dar und besteht aus einer .json sowie einer .js Datei. Die json-Datei beinhaltet dabei die Struktur und die Attribute der Datenbanktabellen. </w:t>
-      </w:r>
-      <w:r>
-        <w:t>In den jeweiligen js Dateien für jedes Model werden die Daten in der Datenbank gespeichert oder von dort geladen um sie an den Client zurückzugeben</w:t>
+        <w:t xml:space="preserve">enthält die Abbildungen der Datenbanktabellen sowie deren Eigenschaften. Ein Model stellt dabei jeweils eine Datenbanktabelle dar und besteht aus </w:t>
+      </w:r>
+      <w:proofErr w:type="gramStart"/>
+      <w:r>
+        <w:t>einer .</w:t>
+      </w:r>
+      <w:proofErr w:type="spellStart"/>
+      <w:r>
+        <w:t>json</w:t>
+      </w:r>
+      <w:proofErr w:type="spellEnd"/>
+      <w:proofErr w:type="gramEnd"/>
+      <w:r>
+        <w:t xml:space="preserve"> sowie einer .</w:t>
+      </w:r>
+      <w:proofErr w:type="spellStart"/>
+      <w:r>
+        <w:t>js</w:t>
+      </w:r>
+      <w:proofErr w:type="spellEnd"/>
+      <w:r>
+        <w:t xml:space="preserve"> Datei. Die </w:t>
+      </w:r>
+      <w:proofErr w:type="spellStart"/>
+      <w:r>
+        <w:t>json</w:t>
+      </w:r>
+      <w:proofErr w:type="spellEnd"/>
+      <w:r>
+        <w:t xml:space="preserve">-Datei beinhaltet dabei die Struktur und die Attribute der Datenbanktabellen. </w:t>
+      </w:r>
+      <w:r>
+        <w:t xml:space="preserve">In den jeweiligen </w:t>
+      </w:r>
+      <w:proofErr w:type="spellStart"/>
+      <w:r>
+        <w:t>js</w:t>
+      </w:r>
+      <w:proofErr w:type="spellEnd"/>
+      <w:r>
+        <w:t xml:space="preserve"> Dateien für jedes Model werden die Daten in der Datenbank gespeichert oder von dort geladen um sie an den Client zurückzugeben</w:t>
       </w:r>
       <w:r>
         <w:t>.</w:t>
@@ -1062,23 +2859,41 @@
       <w:r>
         <w:t xml:space="preserve">Die Datei </w:t>
       </w:r>
+      <w:proofErr w:type="spellStart"/>
       <w:r>
         <w:rPr>
           <w:i/>
         </w:rPr>
-        <w:t>component-config.json</w:t>
-      </w:r>
+        <w:t>component-</w:t>
+      </w:r>
+      <w:proofErr w:type="gramStart"/>
       <w:r>
         <w:rPr>
           <w:i/>
         </w:rPr>
+        <w:t>config.json</w:t>
+      </w:r>
+      <w:proofErr w:type="spellEnd"/>
+      <w:proofErr w:type="gramEnd"/>
+      <w:r>
+        <w:rPr>
+          <w:i/>
+        </w:rPr>
         <w:t xml:space="preserve"> </w:t>
       </w:r>
       <w:r>
         <w:t xml:space="preserve">enthält Konfigurationen für den </w:t>
       </w:r>
       <w:r>
-        <w:t>Loopback-Component-Explorer</w:t>
+        <w:t>Loopback-</w:t>
+      </w:r>
+      <w:proofErr w:type="spellStart"/>
+      <w:r>
+        <w:t>Component</w:t>
+      </w:r>
+      <w:proofErr w:type="spellEnd"/>
+      <w:r>
+        <w:t>-Explorer</w:t>
       </w:r>
       <w:r>
         <w:t>.</w:t>
@@ -1088,12 +2903,16 @@
       <w:r>
         <w:t xml:space="preserve">Die Datei </w:t>
       </w:r>
+      <w:proofErr w:type="spellStart"/>
+      <w:proofErr w:type="gramStart"/>
       <w:r>
         <w:rPr>
           <w:i/>
         </w:rPr>
         <w:t>config.json</w:t>
       </w:r>
+      <w:proofErr w:type="spellEnd"/>
+      <w:proofErr w:type="gramEnd"/>
       <w:r>
         <w:rPr>
           <w:i/>
@@ -1109,12 +2928,16 @@
         <w:lastRenderedPageBreak/>
         <w:t xml:space="preserve">Die Datei </w:t>
       </w:r>
+      <w:proofErr w:type="spellStart"/>
+      <w:proofErr w:type="gramStart"/>
       <w:r>
         <w:rPr>
           <w:i/>
         </w:rPr>
         <w:t>datasources.json</w:t>
       </w:r>
+      <w:proofErr w:type="spellEnd"/>
+      <w:proofErr w:type="gramEnd"/>
       <w:r>
         <w:rPr>
           <w:i/>
@@ -1122,7 +2945,15 @@
         <w:t xml:space="preserve"> </w:t>
       </w:r>
       <w:r>
-        <w:t>enthält Informationen über Host und Port der Datenbank sowie die benötigten Logindaten zur Datenbank.</w:t>
+        <w:t xml:space="preserve">enthält Informationen über Host und Port der Datenbank sowie die benötigten </w:t>
+      </w:r>
+      <w:proofErr w:type="spellStart"/>
+      <w:r>
+        <w:t>Logindaten</w:t>
+      </w:r>
+      <w:proofErr w:type="spellEnd"/>
+      <w:r>
+        <w:t xml:space="preserve"> zur Datenbank.</w:t>
       </w:r>
     </w:p>
     <w:p>
@@ -1138,12 +2969,21 @@
       <w:r>
         <w:t xml:space="preserve"> </w:t>
       </w:r>
+      <w:proofErr w:type="spellStart"/>
       <w:r>
         <w:rPr>
           <w:b/>
           <w:i/>
         </w:rPr>
-        <w:t>server.js.</w:t>
+        <w:t>server.js</w:t>
+      </w:r>
+      <w:proofErr w:type="spellEnd"/>
+      <w:r>
+        <w:rPr>
+          <w:b/>
+          <w:i/>
+        </w:rPr>
+        <w:t>.</w:t>
       </w:r>
     </w:p>
     <w:p/>
@@ -1152,29 +2992,71 @@
       <w:pPr>
         <w:pStyle w:val="berschrift2"/>
       </w:pPr>
+      <w:bookmarkStart w:id="7" w:name="_Toc523154001"/>
       <w:r>
         <w:t>Frontend</w:t>
       </w:r>
+      <w:bookmarkEnd w:id="7"/>
     </w:p>
     <w:p/>
     <w:p>
       <w:r>
-        <w:t xml:space="preserve">Der Pfad des zentralen Ordners in welchem sich der Source-Code des Frontends befindet lautet </w:t>
-      </w:r>
+        <w:t xml:space="preserve">Der Pfad des zentralen Ordners in welchem sich der Source-Code des </w:t>
+      </w:r>
+      <w:proofErr w:type="spellStart"/>
+      <w:r>
+        <w:t>Frontends</w:t>
+      </w:r>
+      <w:proofErr w:type="spellEnd"/>
+      <w:r>
+        <w:t xml:space="preserve"> befindet lautet </w:t>
+      </w:r>
+      <w:proofErr w:type="spellStart"/>
       <w:r>
         <w:rPr>
           <w:i/>
         </w:rPr>
-        <w:t>app/</w:t>
-      </w:r>
+        <w:t>app</w:t>
+      </w:r>
+      <w:proofErr w:type="spellEnd"/>
       <w:r>
         <w:rPr>
           <w:i/>
         </w:rPr>
-        <w:t>client/src</w:t>
-      </w:r>
-      <w:r>
-        <w:t>. Die nachfolgende Abbildung zeigt die Ordnerstruktur des Frontends.</w:t>
+        <w:t>/</w:t>
+      </w:r>
+      <w:proofErr w:type="spellStart"/>
+      <w:r>
+        <w:rPr>
+          <w:i/>
+        </w:rPr>
+        <w:t>client</w:t>
+      </w:r>
+      <w:proofErr w:type="spellEnd"/>
+      <w:r>
+        <w:rPr>
+          <w:i/>
+        </w:rPr>
+        <w:t>/</w:t>
+      </w:r>
+      <w:proofErr w:type="spellStart"/>
+      <w:r>
+        <w:rPr>
+          <w:i/>
+        </w:rPr>
+        <w:t>src</w:t>
+      </w:r>
+      <w:proofErr w:type="spellEnd"/>
+      <w:r>
+        <w:t xml:space="preserve">. Die nachfolgende Abbildung zeigt die Ordnerstruktur des </w:t>
+      </w:r>
+      <w:proofErr w:type="spellStart"/>
+      <w:r>
+        <w:t>Frontends</w:t>
+      </w:r>
+      <w:proofErr w:type="spellEnd"/>
+      <w:r>
+        <w:t>.</w:t>
       </w:r>
     </w:p>
     <w:p/>
@@ -1199,7 +3081,7 @@
                     <pic:cNvPicPr/>
                   </pic:nvPicPr>
                   <pic:blipFill>
-                    <a:blip r:embed="rId11">
+                    <a:blip r:embed="rId14">
                       <a:extLst>
                         <a:ext uri="{28A0092B-C50C-407E-A947-70E740481C1C}">
                           <a14:useLocalDpi xmlns:a14="http://schemas.microsoft.com/office/drawing/2010/main" val="0"/>
@@ -1228,11 +3110,21 @@
     </w:p>
     <w:p>
       <w:r>
-        <w:t xml:space="preserve">Der Ordner environment enthält die Datei </w:t>
-      </w:r>
+        <w:t xml:space="preserve">Der Ordner </w:t>
+      </w:r>
+      <w:proofErr w:type="spellStart"/>
+      <w:r>
+        <w:t>environment</w:t>
+      </w:r>
+      <w:proofErr w:type="spellEnd"/>
+      <w:r>
+        <w:t xml:space="preserve"> enthält die Datei </w:t>
+      </w:r>
+      <w:proofErr w:type="spellStart"/>
       <w:r>
         <w:t>environment.js</w:t>
       </w:r>
+      <w:proofErr w:type="spellEnd"/>
       <w:r>
         <w:t>. Diese Datei exportiert ein Objekt</w:t>
       </w:r>
@@ -1256,17 +3148,27 @@
       <w:r>
         <w:t xml:space="preserve">Der Ordner </w:t>
       </w:r>
+      <w:proofErr w:type="spellStart"/>
       <w:r>
         <w:rPr>
           <w:i/>
         </w:rPr>
         <w:t>pages</w:t>
       </w:r>
+      <w:proofErr w:type="spellEnd"/>
       <w:r>
         <w:t xml:space="preserve"> enthält </w:t>
       </w:r>
       <w:r>
-        <w:t xml:space="preserve">alle Vue Dateien, </w:t>
+        <w:t xml:space="preserve">alle </w:t>
+      </w:r>
+      <w:proofErr w:type="spellStart"/>
+      <w:r>
+        <w:t>Vue</w:t>
+      </w:r>
+      <w:proofErr w:type="spellEnd"/>
+      <w:r>
+        <w:t xml:space="preserve"> Dateien, </w:t>
       </w:r>
       <w:r>
         <w:t>welche dazu dienen</w:t>
@@ -1279,12 +3181,14 @@
       <w:r>
         <w:t xml:space="preserve">Im Ordner </w:t>
       </w:r>
+      <w:proofErr w:type="spellStart"/>
       <w:r>
         <w:rPr>
           <w:i/>
         </w:rPr>
         <w:t>components</w:t>
       </w:r>
+      <w:proofErr w:type="spellEnd"/>
       <w:r>
         <w:t xml:space="preserve"> </w:t>
       </w:r>
@@ -1302,43 +3206,73 @@
       <w:r>
         <w:t xml:space="preserve">Der Ordner </w:t>
       </w:r>
+      <w:proofErr w:type="spellStart"/>
       <w:r>
         <w:rPr>
           <w:i/>
         </w:rPr>
         <w:t>services</w:t>
       </w:r>
+      <w:proofErr w:type="spellEnd"/>
       <w:r>
         <w:t xml:space="preserve"> enthält Dateien welche wiederum Methoden beinhalten um mit dem Backend zu kommunizieren. </w:t>
       </w:r>
     </w:p>
     <w:p>
       <w:r>
-        <w:t xml:space="preserve">Als Material Design Framework wird vuetifyjs verwendet und die Referenz dazu ist </w:t>
+        <w:t xml:space="preserve">Als Material Design Framework wird </w:t>
+      </w:r>
+      <w:proofErr w:type="spellStart"/>
+      <w:r>
+        <w:t>vuetifyjs</w:t>
+      </w:r>
+      <w:proofErr w:type="spellEnd"/>
+      <w:r>
+        <w:t xml:space="preserve"> verwendet und die Referenz dazu ist </w:t>
       </w:r>
       <w:r>
         <w:t xml:space="preserve">im Ordner </w:t>
       </w:r>
+      <w:proofErr w:type="spellStart"/>
       <w:r>
         <w:rPr>
           <w:i/>
         </w:rPr>
         <w:t>plugins</w:t>
       </w:r>
-      <w:r>
-        <w:t xml:space="preserve"> eingebunden. Diese Referenz wird von der Vue CLI beim Erstellen eines vuetify Projekts automatisch erstellt.</w:t>
+      <w:proofErr w:type="spellEnd"/>
+      <w:r>
+        <w:t xml:space="preserve"> eingebunden. Diese Referenz wird von der </w:t>
+      </w:r>
+      <w:proofErr w:type="spellStart"/>
+      <w:r>
+        <w:t>Vue</w:t>
+      </w:r>
+      <w:proofErr w:type="spellEnd"/>
+      <w:r>
+        <w:t xml:space="preserve"> CLI beim Erstellen eines </w:t>
+      </w:r>
+      <w:proofErr w:type="spellStart"/>
+      <w:r>
+        <w:t>vuetify</w:t>
+      </w:r>
+      <w:proofErr w:type="spellEnd"/>
+      <w:r>
+        <w:t xml:space="preserve"> Projekts automatisch erstellt.</w:t>
       </w:r>
     </w:p>
     <w:p>
       <w:r>
         <w:t xml:space="preserve">Im Ordner </w:t>
       </w:r>
+      <w:proofErr w:type="spellStart"/>
       <w:r>
         <w:rPr>
           <w:i/>
         </w:rPr>
         <w:t>assets</w:t>
       </w:r>
+      <w:proofErr w:type="spellEnd"/>
       <w:r>
         <w:t xml:space="preserve"> </w:t>
       </w:r>
@@ -1359,14 +3293,32 @@
       <w:r>
         <w:t xml:space="preserve">Die Datei </w:t>
       </w:r>
+      <w:proofErr w:type="spellStart"/>
       <w:r>
         <w:rPr>
           <w:i/>
         </w:rPr>
         <w:t>router.js</w:t>
       </w:r>
-      <w:r>
-        <w:t xml:space="preserve">, welche das Routerobjekt exportiert. Der Router enthält Name, Pfad und die entsprechende Komponente der einzelnen Pages von Vue. </w:t>
+      <w:proofErr w:type="spellEnd"/>
+      <w:r>
+        <w:t xml:space="preserve">, welche das </w:t>
+      </w:r>
+      <w:proofErr w:type="spellStart"/>
+      <w:r>
+        <w:t>Routerobjekt</w:t>
+      </w:r>
+      <w:proofErr w:type="spellEnd"/>
+      <w:r>
+        <w:t xml:space="preserve"> exportiert. Der Router enthält Name, Pfad und die entsprechende Komponente der einzelnen Pages von </w:t>
+      </w:r>
+      <w:proofErr w:type="spellStart"/>
+      <w:r>
+        <w:t>Vue</w:t>
+      </w:r>
+      <w:proofErr w:type="spellEnd"/>
+      <w:r>
+        <w:t xml:space="preserve">. </w:t>
       </w:r>
     </w:p>
     <w:p>
@@ -1388,6 +3340,7 @@
       <w:r>
         <w:t xml:space="preserve"> </w:t>
       </w:r>
+      <w:proofErr w:type="spellStart"/>
       <w:r>
         <w:rPr>
           <w:b/>
@@ -1395,9 +3348,12 @@
         </w:rPr>
         <w:t>App.vue</w:t>
       </w:r>
+      <w:proofErr w:type="spellEnd"/>
       <w:r>
         <w:t>.</w:t>
       </w:r>
+      <w:bookmarkStart w:id="8" w:name="_GoBack"/>
+      <w:bookmarkEnd w:id="8"/>
     </w:p>
     <w:p>
       <w:r>
@@ -1409,9 +3365,11 @@
       <w:pPr>
         <w:pStyle w:val="berschrift1"/>
       </w:pPr>
+      <w:bookmarkStart w:id="9" w:name="_Toc523154002"/>
       <w:r>
         <w:t>Testen der Webanwendung</w:t>
       </w:r>
+      <w:bookmarkEnd w:id="9"/>
     </w:p>
     <w:p/>
     <w:p>
@@ -1421,34 +3379,90 @@
       <w:r>
         <w:t xml:space="preserve">sts geschrieben. Diese Tests befinden sich im Ordner </w:t>
       </w:r>
+      <w:proofErr w:type="spellStart"/>
       <w:r>
         <w:rPr>
           <w:i/>
         </w:rPr>
-        <w:t>test/src</w:t>
-      </w:r>
+        <w:t>test</w:t>
+      </w:r>
+      <w:proofErr w:type="spellEnd"/>
+      <w:r>
+        <w:rPr>
+          <w:i/>
+        </w:rPr>
+        <w:t>/</w:t>
+      </w:r>
+      <w:proofErr w:type="spellStart"/>
+      <w:r>
+        <w:rPr>
+          <w:i/>
+        </w:rPr>
+        <w:t>src</w:t>
+      </w:r>
+      <w:proofErr w:type="spellEnd"/>
       <w:r>
         <w:t xml:space="preserve"> und können nach Installation aller benötigten Abhängigkeiten mit dem Kommando </w:t>
       </w:r>
+      <w:proofErr w:type="spellStart"/>
       <w:r>
         <w:rPr>
           <w:b/>
         </w:rPr>
-        <w:t>npm test</w:t>
-      </w:r>
+        <w:t>npm</w:t>
+      </w:r>
+      <w:proofErr w:type="spellEnd"/>
+      <w:r>
+        <w:rPr>
+          <w:b/>
+        </w:rPr>
+        <w:t xml:space="preserve"> </w:t>
+      </w:r>
+      <w:proofErr w:type="spellStart"/>
+      <w:r>
+        <w:rPr>
+          <w:b/>
+        </w:rPr>
+        <w:t>test</w:t>
+      </w:r>
+      <w:proofErr w:type="spellEnd"/>
       <w:r>
         <w:t xml:space="preserve"> gestartet werden. </w:t>
       </w:r>
     </w:p>
     <w:p>
       <w:r>
-        <w:t xml:space="preserve">Die automatisierten Tests testen dabei alle API-Requests. Dabei ist jedoch zu beachten, dass </w:t>
+        <w:t>Die automatisierten Tests testen dabei alle API-</w:t>
+      </w:r>
+      <w:proofErr w:type="spellStart"/>
+      <w:r>
+        <w:t>Requests</w:t>
+      </w:r>
+      <w:proofErr w:type="spellEnd"/>
+      <w:r>
+        <w:t xml:space="preserve">. Dabei ist jedoch zu beachten, </w:t>
+      </w:r>
+      <w:proofErr w:type="spellStart"/>
+      <w:r>
+        <w:t>dass</w:t>
+      </w:r>
+      <w:proofErr w:type="spellEnd"/>
+      <w:r>
+        <w:t xml:space="preserve"> </w:t>
       </w:r>
       <w:r>
         <w:t>der Server gestartet und die Datenbank komplett installiert sein</w:t>
       </w:r>
       <w:r>
-        <w:t xml:space="preserve"> muss.</w:t>
+        <w:t xml:space="preserve"> </w:t>
+      </w:r>
+      <w:proofErr w:type="spellStart"/>
+      <w:r>
+        <w:t>muss</w:t>
+      </w:r>
+      <w:proofErr w:type="spellEnd"/>
+      <w:r>
+        <w:t>.</w:t>
       </w:r>
     </w:p>
     <w:p/>
@@ -1458,10 +3472,12 @@
       </w:r>
     </w:p>
     <w:sectPr>
-      <w:footerReference w:type="default" r:id="rId12"/>
+      <w:footerReference w:type="default" r:id="rId15"/>
       <w:pgSz w:w="11906" w:h="16838"/>
       <w:pgMar w:top="1417" w:right="1417" w:bottom="1134" w:left="1417" w:header="708" w:footer="708" w:gutter="0"/>
+      <w:pgNumType w:start="0"/>
       <w:cols w:space="708"/>
+      <w:titlePg/>
       <w:docGrid w:linePitch="360"/>
     </w:sectPr>
   </w:body>
@@ -2432,6 +4448,7 @@
   </w:style>
   <w:style w:type="paragraph" w:styleId="KeinLeerraum">
     <w:name w:val="No Spacing"/>
+    <w:link w:val="KeinLeerraumZchn"/>
     <w:uiPriority w:val="1"/>
     <w:qFormat/>
     <w:rsid w:val="00A803FA"/>
@@ -2572,7 +4589,6 @@
     <w:basedOn w:val="berschrift1"/>
     <w:next w:val="Standard"/>
     <w:uiPriority w:val="39"/>
-    <w:semiHidden/>
     <w:unhideWhenUsed/>
     <w:qFormat/>
     <w:rsid w:val="00A803FA"/>
@@ -2652,6 +4668,38 @@
     <w:rPr>
       <w:sz w:val="22"/>
     </w:rPr>
+  </w:style>
+  <w:style w:type="character" w:customStyle="1" w:styleId="KeinLeerraumZchn">
+    <w:name w:val="Kein Leerraum Zchn"/>
+    <w:basedOn w:val="Absatz-Standardschriftart"/>
+    <w:link w:val="KeinLeerraum"/>
+    <w:uiPriority w:val="1"/>
+    <w:rsid w:val="00157BB0"/>
+  </w:style>
+  <w:style w:type="paragraph" w:styleId="Verzeichnis1">
+    <w:name w:val="toc 1"/>
+    <w:basedOn w:val="Standard"/>
+    <w:next w:val="Standard"/>
+    <w:autoRedefine/>
+    <w:uiPriority w:val="39"/>
+    <w:unhideWhenUsed/>
+    <w:rsid w:val="00157BB0"/>
+    <w:pPr>
+      <w:spacing w:after="100"/>
+    </w:pPr>
+  </w:style>
+  <w:style w:type="paragraph" w:styleId="Verzeichnis2">
+    <w:name w:val="toc 2"/>
+    <w:basedOn w:val="Standard"/>
+    <w:next w:val="Standard"/>
+    <w:autoRedefine/>
+    <w:uiPriority w:val="39"/>
+    <w:unhideWhenUsed/>
+    <w:rsid w:val="00157BB0"/>
+    <w:pPr>
+      <w:spacing w:after="100"/>
+      <w:ind w:left="220"/>
+    </w:pPr>
   </w:style>
 </w:styles>
 </file>
@@ -2915,4 +4963,16 @@
     </a:ext>
   </a:extLst>
 </a:theme>
+</file>
+
+<file path=customXml/item1.xml><?xml version="1.0" encoding="utf-8"?>
+<b:Sources xmlns:b="http://schemas.openxmlformats.org/officeDocument/2006/bibliography" xmlns="http://schemas.openxmlformats.org/officeDocument/2006/bibliography" SelectedStyle="\APASixthEditionOfficeOnline.xsl" StyleName="APA" Version="6"/>
+</file>
+
+<file path=customXml/itemProps1.xml><?xml version="1.0" encoding="utf-8"?>
+<ds:datastoreItem xmlns:ds="http://schemas.openxmlformats.org/officeDocument/2006/customXml" ds:itemID="{1F419A66-A09C-41D2-A995-872A6EF9D652}">
+  <ds:schemaRefs>
+    <ds:schemaRef ds:uri="http://schemas.openxmlformats.org/officeDocument/2006/bibliography"/>
+  </ds:schemaRefs>
+</ds:datastoreItem>
 </file>
</xml_diff>